<commit_message>
Kész, még ellenőrzésre vár
</commit_message>
<xml_diff>
--- a/feladatlap/html_feladat.docx
+++ b/feladatlap/html_feladat.docx
@@ -10,10 +10,12 @@
           <w:bottom w:val="single" w:sz="4" w:space="1" w:color="auto"/>
           <w:right w:val="single" w:sz="4" w:space="4" w:color="auto"/>
         </w:pBdr>
+        <w:ind w:firstLine="708"/>
         <w:jc w:val="center"/>
         <w:rPr>
           <w:b/>
           <w:bCs/>
+          <w:color w:val="000000" w:themeColor="text1"/>
           <w:sz w:val="24"/>
           <w:szCs w:val="24"/>
         </w:rPr>
@@ -22,6 +24,7 @@
         <w:rPr>
           <w:b/>
           <w:bCs/>
+          <w:color w:val="000000" w:themeColor="text1"/>
           <w:sz w:val="24"/>
           <w:szCs w:val="24"/>
         </w:rPr>
@@ -37,16 +40,28 @@
           <w:right w:val="single" w:sz="4" w:space="4" w:color="auto"/>
         </w:pBdr>
         <w:jc w:val="both"/>
-      </w:pPr>
-      <w:r>
+        <w:rPr>
+          <w:color w:val="000000" w:themeColor="text1"/>
+        </w:rPr>
+      </w:pPr>
+      <w:r>
+        <w:rPr>
+          <w:color w:val="000000" w:themeColor="text1"/>
+        </w:rPr>
         <w:t xml:space="preserve">A következő feladatban egy weboldalt kell készítenie a kések varázsáról, történelméről és eseményeiről a feladatleírás és a minta szerint. Ahol a feladat másként nem kéri, a formázási beállításokat a style.css stílusállományban végezze el úgy, hogy az új szelektorokat az állomány végén helyezze el! A szükséges kép és forrásállományokat az </w:t>
       </w:r>
       <w:proofErr w:type="spellStart"/>
       <w:r>
+        <w:rPr>
+          <w:color w:val="000000" w:themeColor="text1"/>
+        </w:rPr>
         <w:t>images</w:t>
       </w:r>
       <w:proofErr w:type="spellEnd"/>
       <w:r>
+        <w:rPr>
+          <w:color w:val="000000" w:themeColor="text1"/>
+        </w:rPr>
         <w:t xml:space="preserve"> könyvtárban találja. </w:t>
       </w:r>
     </w:p>
@@ -59,22 +74,40 @@
           <w:right w:val="single" w:sz="4" w:space="4" w:color="auto"/>
         </w:pBdr>
         <w:jc w:val="both"/>
-      </w:pPr>
-      <w:r>
+        <w:rPr>
+          <w:color w:val="000000" w:themeColor="text1"/>
+        </w:rPr>
+      </w:pPr>
+      <w:r>
+        <w:rPr>
+          <w:color w:val="000000" w:themeColor="text1"/>
+        </w:rPr>
         <w:t>Az elkészült oldalt HTML-</w:t>
       </w:r>
       <w:proofErr w:type="spellStart"/>
       <w:r>
+        <w:rPr>
+          <w:color w:val="000000" w:themeColor="text1"/>
+        </w:rPr>
         <w:t>validáló</w:t>
       </w:r>
       <w:proofErr w:type="spellEnd"/>
       <w:r>
+        <w:rPr>
+          <w:color w:val="000000" w:themeColor="text1"/>
+        </w:rPr>
         <w:t xml:space="preserve"> eszközzel ellenőrizni kell és meg kell bizonyosodni annak helyességéről!</w:t>
       </w:r>
       <w:r>
+        <w:rPr>
+          <w:color w:val="000000" w:themeColor="text1"/>
+        </w:rPr>
         <w:t xml:space="preserve"> </w:t>
       </w:r>
       <w:r>
+        <w:rPr>
+          <w:color w:val="000000" w:themeColor="text1"/>
+        </w:rPr>
         <w:t>Nyissa meg a kesek.html és a style.css állományokat és szerkessze azok tartalmát az alábbiak szerint:</w:t>
       </w:r>
     </w:p>
@@ -83,36 +116,41 @@
         <w:pStyle w:val="Listaszerbekezds"/>
         <w:numPr>
           <w:ilvl w:val="0"/>
-          <w:numId w:val="3"/>
+          <w:numId w:val="5"/>
         </w:numPr>
         <w:spacing w:before="120" w:after="0" w:line="360" w:lineRule="auto"/>
         <w:rPr>
-          <w:color w:val="3A7C22" w:themeColor="accent6" w:themeShade="BF"/>
-        </w:rPr>
-      </w:pPr>
-      <w:r>
-        <w:rPr>
-          <w:color w:val="3A7C22" w:themeColor="accent6" w:themeShade="BF"/>
+          <w:color w:val="000000" w:themeColor="text1"/>
+        </w:rPr>
+      </w:pPr>
+      <w:r>
+        <w:rPr>
+          <w:color w:val="000000" w:themeColor="text1"/>
         </w:rPr>
         <w:t>A weboldal karakterkódolása utf-8, a weboldal nyelve magyar legyen!</w:t>
       </w:r>
       <w:r>
         <w:rPr>
-          <w:color w:val="3A7C22" w:themeColor="accent6" w:themeShade="BF"/>
+          <w:color w:val="000000" w:themeColor="text1"/>
         </w:rPr>
         <w:t xml:space="preserve"> </w:t>
       </w:r>
       <w:r>
         <w:rPr>
-          <w:color w:val="3A7C22" w:themeColor="accent6" w:themeShade="BF"/>
-        </w:rPr>
-        <w:tab/>
-      </w:r>
-      <w:r>
-        <w:rPr>
-          <w:color w:val="3A7C22" w:themeColor="accent6" w:themeShade="BF"/>
-        </w:rPr>
-        <w:tab/>
+          <w:color w:val="000000" w:themeColor="text1"/>
+        </w:rPr>
+        <w:tab/>
+      </w:r>
+      <w:r>
+        <w:rPr>
+          <w:color w:val="000000" w:themeColor="text1"/>
+        </w:rPr>
+        <w:tab/>
+      </w:r>
+      <w:r>
+        <w:rPr>
+          <w:color w:val="FF0000"/>
+        </w:rPr>
         <w:t>1pt</w:t>
       </w:r>
     </w:p>
@@ -121,42 +159,47 @@
         <w:pStyle w:val="Listaszerbekezds"/>
         <w:numPr>
           <w:ilvl w:val="0"/>
-          <w:numId w:val="3"/>
+          <w:numId w:val="5"/>
         </w:numPr>
         <w:spacing w:before="120" w:after="0" w:line="360" w:lineRule="auto"/>
         <w:rPr>
-          <w:color w:val="3A7C22" w:themeColor="accent6" w:themeShade="BF"/>
-        </w:rPr>
-      </w:pPr>
-      <w:r>
-        <w:rPr>
-          <w:color w:val="3A7C22" w:themeColor="accent6" w:themeShade="BF"/>
+          <w:color w:val="000000" w:themeColor="text1"/>
+        </w:rPr>
+      </w:pPr>
+      <w:r>
+        <w:rPr>
+          <w:color w:val="000000" w:themeColor="text1"/>
         </w:rPr>
         <w:t xml:space="preserve">A böngésző címsorában megjelenő cím „A kések” legyen! </w:t>
       </w:r>
       <w:r>
         <w:rPr>
-          <w:color w:val="3A7C22" w:themeColor="accent6" w:themeShade="BF"/>
+          <w:color w:val="000000" w:themeColor="text1"/>
         </w:rPr>
         <w:t xml:space="preserve"> </w:t>
       </w:r>
       <w:r>
         <w:rPr>
-          <w:color w:val="3A7C22" w:themeColor="accent6" w:themeShade="BF"/>
-        </w:rPr>
-        <w:tab/>
-      </w:r>
-      <w:r>
-        <w:rPr>
-          <w:color w:val="3A7C22" w:themeColor="accent6" w:themeShade="BF"/>
-        </w:rPr>
-        <w:tab/>
-      </w:r>
-      <w:r>
-        <w:rPr>
-          <w:color w:val="3A7C22" w:themeColor="accent6" w:themeShade="BF"/>
-        </w:rPr>
-        <w:tab/>
+          <w:color w:val="000000" w:themeColor="text1"/>
+        </w:rPr>
+        <w:tab/>
+      </w:r>
+      <w:r>
+        <w:rPr>
+          <w:color w:val="000000" w:themeColor="text1"/>
+        </w:rPr>
+        <w:tab/>
+      </w:r>
+      <w:r>
+        <w:rPr>
+          <w:color w:val="000000" w:themeColor="text1"/>
+        </w:rPr>
+        <w:tab/>
+      </w:r>
+      <w:r>
+        <w:rPr>
+          <w:color w:val="FF0000"/>
+        </w:rPr>
         <w:t>1pt</w:t>
       </w:r>
     </w:p>
@@ -165,73 +208,79 @@
         <w:pStyle w:val="Listaszerbekezds"/>
         <w:numPr>
           <w:ilvl w:val="0"/>
-          <w:numId w:val="3"/>
+          <w:numId w:val="5"/>
         </w:numPr>
         <w:spacing w:before="120" w:after="0" w:line="360" w:lineRule="auto"/>
         <w:rPr>
-          <w:color w:val="3A7C22" w:themeColor="accent6" w:themeShade="BF"/>
-        </w:rPr>
-      </w:pPr>
-      <w:r>
-        <w:rPr>
-          <w:color w:val="3A7C22" w:themeColor="accent6" w:themeShade="BF"/>
+          <w:color w:val="000000" w:themeColor="text1"/>
+        </w:rPr>
+      </w:pPr>
+      <w:r>
+        <w:rPr>
+          <w:color w:val="000000" w:themeColor="text1"/>
         </w:rPr>
         <w:t>A weboldal fejrészében helyezzen el hivatkozást a style.css, valamint a https://cdn.jsdelivr.net/npm/bootstrap@5.3.3/dist/css/bootstrap.min.css helyről elérhető stíluslapokra!</w:t>
       </w:r>
       <w:r>
         <w:rPr>
-          <w:color w:val="3A7C22" w:themeColor="accent6" w:themeShade="BF"/>
+          <w:color w:val="000000" w:themeColor="text1"/>
         </w:rPr>
         <w:t xml:space="preserve"> </w:t>
       </w:r>
       <w:r>
         <w:rPr>
-          <w:color w:val="3A7C22" w:themeColor="accent6" w:themeShade="BF"/>
-        </w:rPr>
-        <w:tab/>
-      </w:r>
-      <w:r>
-        <w:rPr>
-          <w:color w:val="3A7C22" w:themeColor="accent6" w:themeShade="BF"/>
-        </w:rPr>
-        <w:tab/>
-      </w:r>
-      <w:r>
-        <w:rPr>
-          <w:color w:val="3A7C22" w:themeColor="accent6" w:themeShade="BF"/>
-        </w:rPr>
-        <w:tab/>
-      </w:r>
-      <w:r>
-        <w:rPr>
-          <w:color w:val="3A7C22" w:themeColor="accent6" w:themeShade="BF"/>
-        </w:rPr>
-        <w:tab/>
-      </w:r>
-      <w:r>
-        <w:rPr>
-          <w:color w:val="3A7C22" w:themeColor="accent6" w:themeShade="BF"/>
-        </w:rPr>
-        <w:tab/>
-      </w:r>
-      <w:r>
-        <w:rPr>
-          <w:color w:val="3A7C22" w:themeColor="accent6" w:themeShade="BF"/>
-        </w:rPr>
-        <w:tab/>
-      </w:r>
-      <w:r>
-        <w:rPr>
-          <w:color w:val="3A7C22" w:themeColor="accent6" w:themeShade="BF"/>
-        </w:rPr>
-        <w:tab/>
-      </w:r>
-      <w:r>
-        <w:rPr>
-          <w:color w:val="3A7C22" w:themeColor="accent6" w:themeShade="BF"/>
-        </w:rPr>
-        <w:tab/>
-        <w:t xml:space="preserve"> 2pt</w:t>
+          <w:color w:val="000000" w:themeColor="text1"/>
+        </w:rPr>
+        <w:tab/>
+      </w:r>
+      <w:r>
+        <w:rPr>
+          <w:color w:val="000000" w:themeColor="text1"/>
+        </w:rPr>
+        <w:tab/>
+      </w:r>
+      <w:r>
+        <w:rPr>
+          <w:color w:val="000000" w:themeColor="text1"/>
+        </w:rPr>
+        <w:tab/>
+      </w:r>
+      <w:r>
+        <w:rPr>
+          <w:color w:val="000000" w:themeColor="text1"/>
+        </w:rPr>
+        <w:tab/>
+      </w:r>
+      <w:r>
+        <w:rPr>
+          <w:color w:val="000000" w:themeColor="text1"/>
+        </w:rPr>
+        <w:tab/>
+      </w:r>
+      <w:r>
+        <w:rPr>
+          <w:color w:val="000000" w:themeColor="text1"/>
+        </w:rPr>
+        <w:tab/>
+      </w:r>
+      <w:r>
+        <w:rPr>
+          <w:color w:val="000000" w:themeColor="text1"/>
+        </w:rPr>
+        <w:tab/>
+      </w:r>
+      <w:r>
+        <w:rPr>
+          <w:color w:val="000000" w:themeColor="text1"/>
+        </w:rPr>
+        <w:tab/>
+        <w:t xml:space="preserve"> </w:t>
+      </w:r>
+      <w:r>
+        <w:rPr>
+          <w:color w:val="FF0000"/>
+        </w:rPr>
+        <w:t>2pt</w:t>
       </w:r>
     </w:p>
     <w:p>
@@ -239,38 +288,44 @@
         <w:pStyle w:val="Listaszerbekezds"/>
         <w:numPr>
           <w:ilvl w:val="0"/>
-          <w:numId w:val="3"/>
+          <w:numId w:val="5"/>
         </w:numPr>
         <w:spacing w:before="120" w:after="0" w:line="360" w:lineRule="auto"/>
         <w:rPr>
-          <w:color w:val="3A7C22" w:themeColor="accent6" w:themeShade="BF"/>
-        </w:rPr>
-      </w:pPr>
-      <w:r>
-        <w:rPr>
-          <w:color w:val="3A7C22" w:themeColor="accent6" w:themeShade="BF"/>
+          <w:color w:val="000000" w:themeColor="text1"/>
+        </w:rPr>
+      </w:pPr>
+      <w:r>
+        <w:rPr>
+          <w:color w:val="000000" w:themeColor="text1"/>
         </w:rPr>
         <w:t xml:space="preserve">A weboldalon írja meg a címet! A legelső contanier osztályjelölővel ellátott keret alá illessze be </w:t>
       </w:r>
       <w:proofErr w:type="gramStart"/>
       <w:r>
         <w:rPr>
-          <w:color w:val="3A7C22" w:themeColor="accent6" w:themeShade="BF"/>
+          <w:color w:val="000000" w:themeColor="text1"/>
         </w:rPr>
         <w:t>a  h</w:t>
       </w:r>
       <w:proofErr w:type="gramEnd"/>
       <w:r>
         <w:rPr>
-          <w:color w:val="3A7C22" w:themeColor="accent6" w:themeShade="BF"/>
+          <w:color w:val="000000" w:themeColor="text1"/>
         </w:rPr>
         <w:t>1 címsorszintű [Kések A-tól Z-ig] szöveget. Lássa el egyes szintű előtte lévő belső margóval, illetve alatta és felette lévő hármas szintű belső margóval.</w:t>
       </w:r>
       <w:r>
         <w:rPr>
-          <w:color w:val="3A7C22" w:themeColor="accent6" w:themeShade="BF"/>
-        </w:rPr>
-        <w:t xml:space="preserve"> 3pt</w:t>
+          <w:color w:val="000000" w:themeColor="text1"/>
+        </w:rPr>
+        <w:t xml:space="preserve"> </w:t>
+      </w:r>
+      <w:r>
+        <w:rPr>
+          <w:color w:val="FF0000"/>
+        </w:rPr>
+        <w:t>3pt</w:t>
       </w:r>
     </w:p>
     <w:p>
@@ -278,79 +333,85 @@
         <w:pStyle w:val="Listaszerbekezds"/>
         <w:numPr>
           <w:ilvl w:val="0"/>
-          <w:numId w:val="3"/>
+          <w:numId w:val="5"/>
         </w:numPr>
         <w:spacing w:before="120" w:after="0" w:line="360" w:lineRule="auto"/>
         <w:rPr>
-          <w:color w:val="00B050"/>
-        </w:rPr>
-      </w:pPr>
-      <w:r>
-        <w:rPr>
-          <w:color w:val="00B050"/>
+          <w:color w:val="000000" w:themeColor="text1"/>
+        </w:rPr>
+      </w:pPr>
+      <w:r>
+        <w:rPr>
+          <w:color w:val="000000" w:themeColor="text1"/>
         </w:rPr>
         <w:t xml:space="preserve">Hozzon létre új </w:t>
       </w:r>
       <w:r>
         <w:rPr>
-          <w:color w:val="00B050"/>
+          <w:color w:val="000000" w:themeColor="text1"/>
         </w:rPr>
         <w:t>menü pontot</w:t>
       </w:r>
       <w:r>
         <w:rPr>
-          <w:color w:val="00B050"/>
+          <w:color w:val="000000" w:themeColor="text1"/>
         </w:rPr>
         <w:t xml:space="preserve"> az eredeti menüpontok alá "Fajtái" címmel, mely a fajtai tartalomjegyzékre mutat!</w:t>
       </w:r>
       <w:r>
         <w:rPr>
-          <w:color w:val="00B050"/>
-        </w:rPr>
-        <w:tab/>
-      </w:r>
-      <w:r>
-        <w:rPr>
-          <w:color w:val="00B050"/>
-        </w:rPr>
-        <w:tab/>
-      </w:r>
-      <w:r>
-        <w:rPr>
-          <w:color w:val="00B050"/>
-        </w:rPr>
-        <w:tab/>
-      </w:r>
-      <w:r>
-        <w:rPr>
-          <w:color w:val="00B050"/>
-        </w:rPr>
-        <w:tab/>
-      </w:r>
-      <w:r>
-        <w:rPr>
-          <w:color w:val="00B050"/>
-        </w:rPr>
-        <w:tab/>
-      </w:r>
-      <w:r>
-        <w:rPr>
-          <w:color w:val="00B050"/>
-        </w:rPr>
-        <w:tab/>
-      </w:r>
-      <w:r>
-        <w:rPr>
-          <w:color w:val="00B050"/>
-        </w:rPr>
-        <w:tab/>
-      </w:r>
-      <w:r>
-        <w:rPr>
-          <w:color w:val="00B050"/>
-        </w:rPr>
-        <w:tab/>
-        <w:t xml:space="preserve"> 1pt</w:t>
+          <w:color w:val="000000" w:themeColor="text1"/>
+        </w:rPr>
+        <w:tab/>
+      </w:r>
+      <w:r>
+        <w:rPr>
+          <w:color w:val="000000" w:themeColor="text1"/>
+        </w:rPr>
+        <w:tab/>
+      </w:r>
+      <w:r>
+        <w:rPr>
+          <w:color w:val="000000" w:themeColor="text1"/>
+        </w:rPr>
+        <w:tab/>
+      </w:r>
+      <w:r>
+        <w:rPr>
+          <w:color w:val="000000" w:themeColor="text1"/>
+        </w:rPr>
+        <w:tab/>
+      </w:r>
+      <w:r>
+        <w:rPr>
+          <w:color w:val="000000" w:themeColor="text1"/>
+        </w:rPr>
+        <w:tab/>
+      </w:r>
+      <w:r>
+        <w:rPr>
+          <w:color w:val="000000" w:themeColor="text1"/>
+        </w:rPr>
+        <w:tab/>
+      </w:r>
+      <w:r>
+        <w:rPr>
+          <w:color w:val="000000" w:themeColor="text1"/>
+        </w:rPr>
+        <w:tab/>
+      </w:r>
+      <w:r>
+        <w:rPr>
+          <w:color w:val="000000" w:themeColor="text1"/>
+        </w:rPr>
+        <w:tab/>
+        <w:t xml:space="preserve"> </w:t>
+      </w:r>
+      <w:r>
+        <w:rPr>
+          <w:color w:val="FF0000"/>
+        </w:rPr>
+        <w:t>1pt</w:t>
       </w:r>
     </w:p>
     <w:p>
@@ -358,54 +419,53 @@
         <w:pStyle w:val="Listaszerbekezds"/>
         <w:numPr>
           <w:ilvl w:val="0"/>
-          <w:numId w:val="3"/>
+          <w:numId w:val="5"/>
         </w:numPr>
         <w:spacing w:before="120" w:after="0" w:line="360" w:lineRule="auto"/>
         <w:rPr>
-          <w:color w:val="00B050"/>
-        </w:rPr>
-      </w:pPr>
-      <w:r>
-        <w:rPr>
-          <w:color w:val="00B050"/>
-        </w:rPr>
-        <w:t xml:space="preserve">A kések történelme menüpontban lévő "ősidőkre" szövegre alkalmazzon beépített </w:t>
-      </w:r>
-      <w:r>
-        <w:rPr>
-          <w:color w:val="00B050"/>
-        </w:rPr>
-        <w:t>elemekkel stílusbeállítást, hogy az félkövér legyen!</w:t>
-      </w:r>
-      <w:r>
-        <w:rPr>
-          <w:color w:val="00B050"/>
+          <w:color w:val="000000" w:themeColor="text1"/>
+        </w:rPr>
+      </w:pPr>
+      <w:r>
+        <w:rPr>
+          <w:color w:val="000000" w:themeColor="text1"/>
+        </w:rPr>
+        <w:t>A kések történelme menüpontban lévő "ősidőkre" szövegre alkalmazzon beépített elemekkel stílusbeállítást, hogy az félkövér legyen!</w:t>
+      </w:r>
+      <w:r>
+        <w:rPr>
+          <w:color w:val="000000" w:themeColor="text1"/>
         </w:rPr>
         <w:t xml:space="preserve"> </w:t>
       </w:r>
       <w:r>
         <w:rPr>
-          <w:color w:val="00B050"/>
-        </w:rPr>
-        <w:tab/>
-      </w:r>
-      <w:r>
-        <w:rPr>
-          <w:color w:val="00B050"/>
-        </w:rPr>
-        <w:tab/>
-      </w:r>
-      <w:r>
-        <w:rPr>
-          <w:color w:val="00B050"/>
-        </w:rPr>
-        <w:tab/>
-      </w:r>
-      <w:r>
-        <w:rPr>
-          <w:color w:val="00B050"/>
-        </w:rPr>
-        <w:tab/>
+          <w:color w:val="000000" w:themeColor="text1"/>
+        </w:rPr>
+        <w:tab/>
+      </w:r>
+      <w:r>
+        <w:rPr>
+          <w:color w:val="000000" w:themeColor="text1"/>
+        </w:rPr>
+        <w:tab/>
+      </w:r>
+      <w:r>
+        <w:rPr>
+          <w:color w:val="000000" w:themeColor="text1"/>
+        </w:rPr>
+        <w:tab/>
+      </w:r>
+      <w:r>
+        <w:rPr>
+          <w:color w:val="000000" w:themeColor="text1"/>
+        </w:rPr>
+        <w:tab/>
+      </w:r>
+      <w:r>
+        <w:rPr>
+          <w:color w:val="FF0000"/>
+        </w:rPr>
         <w:t>1pt</w:t>
       </w:r>
     </w:p>
@@ -414,29 +474,35 @@
         <w:pStyle w:val="Listaszerbekezds"/>
         <w:numPr>
           <w:ilvl w:val="0"/>
-          <w:numId w:val="3"/>
+          <w:numId w:val="5"/>
         </w:numPr>
         <w:spacing w:before="120" w:after="0" w:line="360" w:lineRule="auto"/>
-      </w:pPr>
-      <w:r>
-        <w:rPr>
-          <w:color w:val="00B050"/>
+        <w:rPr>
+          <w:color w:val="000000" w:themeColor="text1"/>
+        </w:rPr>
+      </w:pPr>
+      <w:r>
+        <w:rPr>
+          <w:color w:val="000000" w:themeColor="text1"/>
         </w:rPr>
         <w:t>A kések történelme menüpontban lévő "emberi találékonyság és fejlődés" szövegre alkalmazzon beépített elemekkel stílusbeállítást, hogy az dőlt legyen!</w:t>
       </w:r>
       <w:r>
         <w:rPr>
-          <w:color w:val="00B050"/>
+          <w:color w:val="000000" w:themeColor="text1"/>
         </w:rPr>
         <w:t xml:space="preserve"> </w:t>
       </w:r>
       <w:r>
         <w:rPr>
-          <w:color w:val="00B050"/>
-        </w:rPr>
-        <w:tab/>
-      </w:r>
-      <w:r>
+          <w:color w:val="000000" w:themeColor="text1"/>
+        </w:rPr>
+        <w:tab/>
+      </w:r>
+      <w:r>
+        <w:rPr>
+          <w:color w:val="000000" w:themeColor="text1"/>
+        </w:rPr>
         <w:tab/>
       </w:r>
       <w:r>
@@ -451,32 +517,47 @@
         <w:pStyle w:val="Listaszerbekezds"/>
         <w:numPr>
           <w:ilvl w:val="0"/>
-          <w:numId w:val="3"/>
+          <w:numId w:val="5"/>
         </w:numPr>
         <w:spacing w:before="120" w:after="0" w:line="360" w:lineRule="auto"/>
-      </w:pPr>
-      <w:r>
-        <w:rPr>
-          <w:color w:val="00B050"/>
+        <w:rPr>
+          <w:color w:val="000000" w:themeColor="text1"/>
+        </w:rPr>
+      </w:pPr>
+      <w:r>
+        <w:rPr>
+          <w:color w:val="000000" w:themeColor="text1"/>
         </w:rPr>
         <w:t>A kések történelme menüpontban lévő "kardokban" szövegre alkalmazzon beépített elemekkel stílusbeállítást, hogy az aláhúzott legyen!</w:t>
       </w:r>
       <w:r>
         <w:rPr>
-          <w:color w:val="00B050"/>
+          <w:color w:val="000000" w:themeColor="text1"/>
         </w:rPr>
         <w:t xml:space="preserve">  </w:t>
       </w:r>
       <w:r>
-        <w:tab/>
-      </w:r>
-      <w:r>
-        <w:tab/>
-      </w:r>
-      <w:r>
-        <w:tab/>
-      </w:r>
-      <w:r>
+        <w:rPr>
+          <w:color w:val="000000" w:themeColor="text1"/>
+        </w:rPr>
+        <w:tab/>
+      </w:r>
+      <w:r>
+        <w:rPr>
+          <w:color w:val="000000" w:themeColor="text1"/>
+        </w:rPr>
+        <w:tab/>
+      </w:r>
+      <w:r>
+        <w:rPr>
+          <w:color w:val="000000" w:themeColor="text1"/>
+        </w:rPr>
+        <w:tab/>
+      </w:r>
+      <w:r>
+        <w:rPr>
+          <w:color w:val="000000" w:themeColor="text1"/>
+        </w:rPr>
         <w:tab/>
       </w:r>
       <w:r>
@@ -491,44 +572,71 @@
         <w:pStyle w:val="Listaszerbekezds"/>
         <w:numPr>
           <w:ilvl w:val="0"/>
-          <w:numId w:val="3"/>
+          <w:numId w:val="5"/>
         </w:numPr>
         <w:spacing w:before="120" w:after="0" w:line="360" w:lineRule="auto"/>
-      </w:pPr>
-      <w:r>
-        <w:rPr>
-          <w:color w:val="00B050"/>
+        <w:rPr>
+          <w:color w:val="000000" w:themeColor="text1"/>
+        </w:rPr>
+      </w:pPr>
+      <w:r>
+        <w:rPr>
+          <w:color w:val="000000" w:themeColor="text1"/>
         </w:rPr>
         <w:t>A kések történelme menüpontban lévő táblázat első sorának szövege középre igazított legyen!</w:t>
       </w:r>
       <w:r>
         <w:rPr>
-          <w:color w:val="00B050"/>
-        </w:rPr>
-        <w:tab/>
-      </w:r>
-      <w:r>
-        <w:tab/>
-      </w:r>
-      <w:r>
-        <w:tab/>
-      </w:r>
-      <w:r>
-        <w:tab/>
-      </w:r>
-      <w:r>
-        <w:tab/>
-      </w:r>
-      <w:r>
-        <w:tab/>
-      </w:r>
-      <w:r>
-        <w:tab/>
-      </w:r>
-      <w:r>
-        <w:tab/>
-      </w:r>
-      <w:r>
+          <w:color w:val="000000" w:themeColor="text1"/>
+        </w:rPr>
+        <w:tab/>
+      </w:r>
+      <w:r>
+        <w:rPr>
+          <w:color w:val="000000" w:themeColor="text1"/>
+        </w:rPr>
+        <w:tab/>
+      </w:r>
+      <w:r>
+        <w:rPr>
+          <w:color w:val="000000" w:themeColor="text1"/>
+        </w:rPr>
+        <w:tab/>
+      </w:r>
+      <w:r>
+        <w:rPr>
+          <w:color w:val="000000" w:themeColor="text1"/>
+        </w:rPr>
+        <w:tab/>
+      </w:r>
+      <w:r>
+        <w:rPr>
+          <w:color w:val="000000" w:themeColor="text1"/>
+        </w:rPr>
+        <w:tab/>
+      </w:r>
+      <w:r>
+        <w:rPr>
+          <w:color w:val="000000" w:themeColor="text1"/>
+        </w:rPr>
+        <w:tab/>
+      </w:r>
+      <w:r>
+        <w:rPr>
+          <w:color w:val="000000" w:themeColor="text1"/>
+        </w:rPr>
+        <w:tab/>
+      </w:r>
+      <w:r>
+        <w:rPr>
+          <w:color w:val="000000" w:themeColor="text1"/>
+        </w:rPr>
+        <w:tab/>
+      </w:r>
+      <w:r>
+        <w:rPr>
+          <w:color w:val="000000" w:themeColor="text1"/>
+        </w:rPr>
         <w:tab/>
         <w:t xml:space="preserve"> </w:t>
       </w:r>
@@ -544,78 +652,83 @@
         <w:pStyle w:val="Listaszerbekezds"/>
         <w:numPr>
           <w:ilvl w:val="0"/>
-          <w:numId w:val="3"/>
+          <w:numId w:val="5"/>
         </w:numPr>
         <w:spacing w:before="120" w:after="0" w:line="360" w:lineRule="auto"/>
         <w:rPr>
+          <w:color w:val="000000" w:themeColor="text1"/>
+        </w:rPr>
+      </w:pPr>
+      <w:r>
+        <w:rPr>
+          <w:color w:val="000000" w:themeColor="text1"/>
+        </w:rPr>
+        <w:t>A kések történelme menüpontban lévő táblázat celláinak számot tartalmazó része legyen dőlt!</w:t>
+      </w:r>
+      <w:r>
+        <w:rPr>
+          <w:color w:val="000000" w:themeColor="text1"/>
+        </w:rPr>
+        <w:t xml:space="preserve"> </w:t>
+      </w:r>
+      <w:r>
+        <w:rPr>
+          <w:color w:val="000000" w:themeColor="text1"/>
+        </w:rPr>
+        <w:tab/>
+      </w:r>
+      <w:r>
+        <w:rPr>
+          <w:color w:val="000000" w:themeColor="text1"/>
+        </w:rPr>
+        <w:tab/>
+      </w:r>
+      <w:r>
+        <w:rPr>
+          <w:color w:val="000000" w:themeColor="text1"/>
+        </w:rPr>
+        <w:tab/>
+      </w:r>
+      <w:r>
+        <w:rPr>
+          <w:color w:val="000000" w:themeColor="text1"/>
+        </w:rPr>
+        <w:tab/>
+      </w:r>
+      <w:r>
+        <w:rPr>
+          <w:color w:val="000000" w:themeColor="text1"/>
+        </w:rPr>
+        <w:tab/>
+      </w:r>
+      <w:r>
+        <w:rPr>
+          <w:color w:val="000000" w:themeColor="text1"/>
+        </w:rPr>
+        <w:tab/>
+      </w:r>
+      <w:r>
+        <w:rPr>
+          <w:color w:val="000000" w:themeColor="text1"/>
+        </w:rPr>
+        <w:tab/>
+      </w:r>
+      <w:r>
+        <w:rPr>
+          <w:color w:val="000000" w:themeColor="text1"/>
+        </w:rPr>
+        <w:tab/>
+      </w:r>
+      <w:r>
+        <w:rPr>
+          <w:color w:val="000000" w:themeColor="text1"/>
+        </w:rPr>
+        <w:tab/>
+      </w:r>
+      <w:r>
+        <w:rPr>
           <w:color w:val="FF0000"/>
         </w:rPr>
-      </w:pPr>
-      <w:r>
-        <w:rPr>
-          <w:color w:val="00B050"/>
-        </w:rPr>
-        <w:t>A kések történelme menüpontban lévő táblázat celláinak számot tartalmazó része legyen dőlt!</w:t>
-      </w:r>
-      <w:r>
-        <w:rPr>
-          <w:color w:val="00B050"/>
-        </w:rPr>
-        <w:t xml:space="preserve"> </w:t>
-      </w:r>
-      <w:r>
-        <w:rPr>
-          <w:color w:val="00B050"/>
-        </w:rPr>
-        <w:tab/>
-      </w:r>
-      <w:r>
-        <w:rPr>
-          <w:color w:val="FF0000"/>
-        </w:rPr>
-        <w:tab/>
-      </w:r>
-      <w:r>
-        <w:rPr>
-          <w:color w:val="FF0000"/>
-        </w:rPr>
-        <w:tab/>
-      </w:r>
-      <w:r>
-        <w:rPr>
-          <w:color w:val="FF0000"/>
-        </w:rPr>
-        <w:tab/>
-      </w:r>
-      <w:r>
-        <w:rPr>
-          <w:color w:val="FF0000"/>
-        </w:rPr>
-        <w:tab/>
-      </w:r>
-      <w:r>
-        <w:rPr>
-          <w:color w:val="FF0000"/>
-        </w:rPr>
-        <w:tab/>
-      </w:r>
-      <w:r>
-        <w:rPr>
-          <w:color w:val="FF0000"/>
-        </w:rPr>
-        <w:tab/>
-      </w:r>
-      <w:r>
-        <w:rPr>
-          <w:color w:val="FF0000"/>
-        </w:rPr>
-        <w:tab/>
-      </w:r>
-      <w:r>
-        <w:rPr>
-          <w:color w:val="FF0000"/>
-        </w:rPr>
-        <w:tab/>
         <w:t>1pt</w:t>
       </w:r>
     </w:p>
@@ -624,44 +737,71 @@
         <w:pStyle w:val="Listaszerbekezds"/>
         <w:numPr>
           <w:ilvl w:val="0"/>
-          <w:numId w:val="3"/>
+          <w:numId w:val="5"/>
         </w:numPr>
         <w:spacing w:before="120" w:after="0" w:line="360" w:lineRule="auto"/>
-      </w:pPr>
-      <w:r>
-        <w:rPr>
-          <w:color w:val="00B050"/>
+        <w:rPr>
+          <w:color w:val="000000" w:themeColor="text1"/>
+        </w:rPr>
+      </w:pPr>
+      <w:r>
+        <w:rPr>
+          <w:color w:val="000000" w:themeColor="text1"/>
         </w:rPr>
         <w:t>A leghíresebb kések menüpontban lévő táblázat első sorának szövege középre igazított és fekete legyen!</w:t>
       </w:r>
       <w:r>
         <w:rPr>
-          <w:color w:val="00B050"/>
+          <w:color w:val="000000" w:themeColor="text1"/>
         </w:rPr>
         <w:t xml:space="preserve"> </w:t>
       </w:r>
       <w:r>
-        <w:tab/>
-      </w:r>
-      <w:r>
-        <w:tab/>
-      </w:r>
-      <w:r>
-        <w:tab/>
-      </w:r>
-      <w:r>
-        <w:tab/>
-      </w:r>
-      <w:r>
-        <w:tab/>
-      </w:r>
-      <w:r>
-        <w:tab/>
-      </w:r>
-      <w:r>
-        <w:tab/>
-      </w:r>
-      <w:r>
+        <w:rPr>
+          <w:color w:val="000000" w:themeColor="text1"/>
+        </w:rPr>
+        <w:tab/>
+      </w:r>
+      <w:r>
+        <w:rPr>
+          <w:color w:val="000000" w:themeColor="text1"/>
+        </w:rPr>
+        <w:tab/>
+      </w:r>
+      <w:r>
+        <w:rPr>
+          <w:color w:val="000000" w:themeColor="text1"/>
+        </w:rPr>
+        <w:tab/>
+      </w:r>
+      <w:r>
+        <w:rPr>
+          <w:color w:val="000000" w:themeColor="text1"/>
+        </w:rPr>
+        <w:tab/>
+      </w:r>
+      <w:r>
+        <w:rPr>
+          <w:color w:val="000000" w:themeColor="text1"/>
+        </w:rPr>
+        <w:tab/>
+      </w:r>
+      <w:r>
+        <w:rPr>
+          <w:color w:val="000000" w:themeColor="text1"/>
+        </w:rPr>
+        <w:tab/>
+      </w:r>
+      <w:r>
+        <w:rPr>
+          <w:color w:val="000000" w:themeColor="text1"/>
+        </w:rPr>
+        <w:tab/>
+      </w:r>
+      <w:r>
+        <w:rPr>
+          <w:color w:val="000000" w:themeColor="text1"/>
+        </w:rPr>
         <w:tab/>
       </w:r>
       <w:r>
@@ -676,38 +816,59 @@
         <w:pStyle w:val="Listaszerbekezds"/>
         <w:numPr>
           <w:ilvl w:val="0"/>
-          <w:numId w:val="3"/>
+          <w:numId w:val="5"/>
         </w:numPr>
         <w:spacing w:before="120" w:after="0" w:line="360" w:lineRule="auto"/>
-      </w:pPr>
-      <w:r>
-        <w:rPr>
-          <w:color w:val="3A7C22" w:themeColor="accent6" w:themeShade="BF"/>
+        <w:rPr>
+          <w:color w:val="000000" w:themeColor="text1"/>
+        </w:rPr>
+      </w:pPr>
+      <w:r>
+        <w:rPr>
+          <w:color w:val="000000" w:themeColor="text1"/>
         </w:rPr>
         <w:t>A leghíresebb kések menüpontban lévő táblázat minden második sorát szürke háttérszínnel lássa el! (bg-secondary)</w:t>
       </w:r>
       <w:r>
         <w:rPr>
-          <w:color w:val="3A7C22" w:themeColor="accent6" w:themeShade="BF"/>
+          <w:color w:val="000000" w:themeColor="text1"/>
         </w:rPr>
         <w:t xml:space="preserve"> </w:t>
       </w:r>
       <w:r>
-        <w:tab/>
-      </w:r>
-      <w:r>
-        <w:tab/>
-      </w:r>
-      <w:r>
-        <w:tab/>
-      </w:r>
-      <w:r>
-        <w:tab/>
-      </w:r>
-      <w:r>
-        <w:tab/>
-      </w:r>
-      <w:r>
+        <w:rPr>
+          <w:color w:val="000000" w:themeColor="text1"/>
+        </w:rPr>
+        <w:tab/>
+      </w:r>
+      <w:r>
+        <w:rPr>
+          <w:color w:val="000000" w:themeColor="text1"/>
+        </w:rPr>
+        <w:tab/>
+      </w:r>
+      <w:r>
+        <w:rPr>
+          <w:color w:val="000000" w:themeColor="text1"/>
+        </w:rPr>
+        <w:tab/>
+      </w:r>
+      <w:r>
+        <w:rPr>
+          <w:color w:val="000000" w:themeColor="text1"/>
+        </w:rPr>
+        <w:tab/>
+      </w:r>
+      <w:r>
+        <w:rPr>
+          <w:color w:val="000000" w:themeColor="text1"/>
+        </w:rPr>
+        <w:tab/>
+      </w:r>
+      <w:r>
+        <w:rPr>
+          <w:color w:val="000000" w:themeColor="text1"/>
+        </w:rPr>
         <w:tab/>
       </w:r>
       <w:r>
@@ -722,64 +883,55 @@
         <w:pStyle w:val="Listaszerbekezds"/>
         <w:numPr>
           <w:ilvl w:val="0"/>
-          <w:numId w:val="3"/>
+          <w:numId w:val="5"/>
         </w:numPr>
         <w:spacing w:before="120" w:after="0" w:line="360" w:lineRule="auto"/>
-      </w:pPr>
-      <w:r>
+        <w:rPr>
+          <w:color w:val="000000" w:themeColor="text1"/>
+        </w:rPr>
+      </w:pPr>
+      <w:r>
+        <w:rPr>
+          <w:color w:val="000000" w:themeColor="text1"/>
+        </w:rPr>
         <w:t>A leghíresebb kések menüpontban lévő táblázat alatti első szöveg színe piros</w:t>
       </w:r>
       <w:r>
+        <w:rPr>
+          <w:color w:val="000000" w:themeColor="text1"/>
+        </w:rPr>
         <w:t xml:space="preserve"> és félkövér</w:t>
       </w:r>
       <w:r>
+        <w:rPr>
+          <w:color w:val="000000" w:themeColor="text1"/>
+        </w:rPr>
         <w:t xml:space="preserve"> legyen!</w:t>
       </w:r>
       <w:r>
+        <w:rPr>
+          <w:color w:val="000000" w:themeColor="text1"/>
+        </w:rPr>
         <w:t xml:space="preserve">            </w:t>
       </w:r>
     </w:p>
     <w:p>
       <w:pPr>
         <w:pStyle w:val="Listaszerbekezds"/>
+        <w:numPr>
+          <w:ilvl w:val="8"/>
+          <w:numId w:val="5"/>
+        </w:numPr>
         <w:spacing w:before="120" w:after="0" w:line="360" w:lineRule="auto"/>
-        <w:ind w:left="1065"/>
-      </w:pPr>
-      <w:r>
-        <w:t xml:space="preserve">                       </w:t>
-      </w:r>
-      <w:r>
-        <w:tab/>
-      </w:r>
-      <w:r>
-        <w:tab/>
-      </w:r>
-      <w:r>
-        <w:tab/>
-      </w:r>
-      <w:r>
-        <w:tab/>
-      </w:r>
-      <w:r>
-        <w:tab/>
-      </w:r>
-      <w:r>
-        <w:tab/>
-      </w:r>
-      <w:r>
-        <w:tab/>
-      </w:r>
-      <w:r>
-        <w:tab/>
-      </w:r>
-      <w:r>
-        <w:tab/>
-      </w:r>
+        <w:rPr>
+          <w:color w:val="000000" w:themeColor="text1"/>
+        </w:rPr>
+      </w:pPr>
       <w:r>
         <w:rPr>
           <w:color w:val="FF0000"/>
         </w:rPr>
-        <w:t>2</w:t>
+        <w:t>1</w:t>
       </w:r>
       <w:r>
         <w:rPr>
@@ -793,98 +945,108 @@
         <w:pStyle w:val="Listaszerbekezds"/>
         <w:numPr>
           <w:ilvl w:val="0"/>
-          <w:numId w:val="3"/>
+          <w:numId w:val="5"/>
         </w:numPr>
         <w:spacing w:before="120" w:after="0" w:line="360" w:lineRule="auto"/>
-      </w:pPr>
-      <w:r>
-        <w:rPr>
-          <w:color w:val="3A7C22" w:themeColor="accent6" w:themeShade="BF"/>
+        <w:rPr>
+          <w:color w:val="000000" w:themeColor="text1"/>
+        </w:rPr>
+      </w:pPr>
+      <w:r>
+        <w:rPr>
+          <w:color w:val="000000" w:themeColor="text1"/>
         </w:rPr>
         <w:lastRenderedPageBreak/>
         <w:t>A leghíresebb késtragédiák menüpontban lévő szöveg</w:t>
       </w:r>
       <w:r>
         <w:rPr>
-          <w:color w:val="3A7C22" w:themeColor="accent6" w:themeShade="BF"/>
+          <w:color w:val="000000" w:themeColor="text1"/>
         </w:rPr>
         <w:t>ek</w:t>
       </w:r>
       <w:r>
         <w:rPr>
-          <w:color w:val="3A7C22" w:themeColor="accent6" w:themeShade="BF"/>
+          <w:color w:val="000000" w:themeColor="text1"/>
         </w:rPr>
         <w:t xml:space="preserve">ben található "Kr.e. 49. október és </w:t>
       </w:r>
       <w:proofErr w:type="spellStart"/>
       <w:r>
         <w:rPr>
-          <w:color w:val="3A7C22" w:themeColor="accent6" w:themeShade="BF"/>
+          <w:color w:val="000000" w:themeColor="text1"/>
         </w:rPr>
         <w:t>ie</w:t>
       </w:r>
       <w:proofErr w:type="spellEnd"/>
       <w:r>
         <w:rPr>
-          <w:color w:val="3A7C22" w:themeColor="accent6" w:themeShade="BF"/>
+          <w:color w:val="000000" w:themeColor="text1"/>
         </w:rPr>
         <w:t xml:space="preserve"> 44. március 15."</w:t>
       </w:r>
       <w:r>
         <w:rPr>
-          <w:color w:val="3A7C22" w:themeColor="accent6" w:themeShade="BF"/>
-        </w:rPr>
-        <w:t xml:space="preserve"> és </w:t>
+          <w:color w:val="000000" w:themeColor="text1"/>
+        </w:rPr>
+        <w:t xml:space="preserve"> és "2016. június 16-án</w:t>
+      </w:r>
+      <w:proofErr w:type="gramStart"/>
+      <w:r>
+        <w:rPr>
+          <w:color w:val="000000" w:themeColor="text1"/>
+        </w:rPr>
+        <w:t xml:space="preserve">" </w:t>
+      </w:r>
+      <w:r>
+        <w:rPr>
+          <w:color w:val="000000" w:themeColor="text1"/>
+        </w:rPr>
+        <w:t xml:space="preserve"> szövegre</w:t>
+      </w:r>
+      <w:proofErr w:type="gramEnd"/>
+      <w:r>
+        <w:rPr>
+          <w:color w:val="000000" w:themeColor="text1"/>
+        </w:rPr>
+        <w:t xml:space="preserve"> alkalmazzon beépített elemekkel stílusbeállítást, hogy az aláhúzott legyen! </w:t>
+      </w:r>
+      <w:r>
+        <w:rPr>
+          <w:color w:val="000000" w:themeColor="text1"/>
+        </w:rPr>
+        <w:tab/>
+      </w:r>
+      <w:r>
+        <w:rPr>
+          <w:color w:val="000000" w:themeColor="text1"/>
+        </w:rPr>
+        <w:tab/>
+      </w:r>
+      <w:r>
+        <w:rPr>
+          <w:color w:val="000000" w:themeColor="text1"/>
+        </w:rPr>
+        <w:tab/>
+      </w:r>
+      <w:r>
+        <w:rPr>
+          <w:color w:val="000000" w:themeColor="text1"/>
+        </w:rPr>
+        <w:tab/>
+      </w:r>
+      <w:r>
+        <w:rPr>
+          <w:color w:val="000000" w:themeColor="text1"/>
+        </w:rPr>
+        <w:tab/>
+        <w:t xml:space="preserve"> </w:t>
       </w:r>
       <w:r>
         <w:rPr>
           <w:color w:val="FF0000"/>
         </w:rPr>
-        <w:t>"2016. június 16-án</w:t>
-      </w:r>
-      <w:proofErr w:type="gramStart"/>
-      <w:r>
-        <w:rPr>
-          <w:color w:val="FF0000"/>
-        </w:rPr>
-        <w:t xml:space="preserve">" </w:t>
-      </w:r>
-      <w:r>
-        <w:rPr>
-          <w:color w:val="3A7C22" w:themeColor="accent6" w:themeShade="BF"/>
-        </w:rPr>
-        <w:t xml:space="preserve"> szövegre</w:t>
-      </w:r>
-      <w:proofErr w:type="gramEnd"/>
-      <w:r>
-        <w:rPr>
-          <w:color w:val="3A7C22" w:themeColor="accent6" w:themeShade="BF"/>
-        </w:rPr>
-        <w:t xml:space="preserve"> alkalmazzon beépített elemekkel stílusbeállítást, hogy az aláhúzott legyen! </w:t>
-      </w:r>
-      <w:r>
-        <w:rPr>
-          <w:color w:val="3A7C22" w:themeColor="accent6" w:themeShade="BF"/>
-        </w:rPr>
-        <w:tab/>
-      </w:r>
-      <w:r>
-        <w:tab/>
-      </w:r>
-      <w:r>
-        <w:tab/>
-      </w:r>
-      <w:r>
-        <w:tab/>
-      </w:r>
-      <w:r>
-        <w:tab/>
-      </w:r>
-      <w:r>
-        <w:rPr>
-          <w:color w:val="FF0000"/>
-        </w:rPr>
-        <w:t xml:space="preserve"> 2pt</w:t>
+        <w:t>2pt</w:t>
       </w:r>
     </w:p>
     <w:p>
@@ -892,35 +1054,23 @@
         <w:pStyle w:val="Listaszerbekezds"/>
         <w:numPr>
           <w:ilvl w:val="0"/>
-          <w:numId w:val="3"/>
+          <w:numId w:val="5"/>
         </w:numPr>
         <w:spacing w:before="120" w:after="0" w:line="360" w:lineRule="auto"/>
-      </w:pPr>
-      <w:bookmarkStart w:id="0" w:name="_GoBack"/>
-      <w:bookmarkEnd w:id="0"/>
-      <w:r>
-        <w:rPr>
-          <w:color w:val="3A7C22" w:themeColor="accent6" w:themeShade="BF"/>
+        <w:rPr>
+          <w:color w:val="000000" w:themeColor="text1"/>
+        </w:rPr>
+      </w:pPr>
+      <w:r>
+        <w:rPr>
+          <w:color w:val="000000" w:themeColor="text1"/>
         </w:rPr>
         <w:t>Állítsa be, bootstrap osztályjelölővel hogy a Julius Caesarról és Jó Cox-ról szóló képek körül 1 pixel széles fekete szegély legyen!</w:t>
       </w:r>
       <w:r>
-        <w:tab/>
-      </w:r>
-      <w:r>
-        <w:tab/>
-      </w:r>
-      <w:r>
-        <w:tab/>
-      </w:r>
-      <w:r>
-        <w:tab/>
-      </w:r>
-      <w:r>
-        <w:tab/>
-      </w:r>
-      <w:r>
-        <w:tab/>
+        <w:rPr>
+          <w:color w:val="FF0000"/>
+        </w:rPr>
         <w:t xml:space="preserve"> </w:t>
       </w:r>
       <w:r>
@@ -935,45 +1085,18 @@
         <w:pStyle w:val="Listaszerbekezds"/>
         <w:numPr>
           <w:ilvl w:val="0"/>
-          <w:numId w:val="3"/>
+          <w:numId w:val="5"/>
         </w:numPr>
         <w:spacing w:before="120" w:after="0" w:line="360" w:lineRule="auto"/>
-      </w:pPr>
-      <w:r>
-        <w:rPr>
-          <w:color w:val="FF0000"/>
-        </w:rPr>
-        <w:t>Az itt lévő képek feletti szöveg színe legyen sárga!</w:t>
-      </w:r>
-      <w:r>
-        <w:rPr>
-          <w:color w:val="FF0000"/>
-        </w:rPr>
-        <w:t xml:space="preserve"> </w:t>
-      </w:r>
-      <w:r>
-        <w:rPr>
-          <w:color w:val="FF0000"/>
-        </w:rPr>
-        <w:tab/>
-      </w:r>
-      <w:r>
-        <w:rPr>
-          <w:color w:val="FF0000"/>
-        </w:rPr>
-        <w:tab/>
-      </w:r>
-      <w:r>
-        <w:rPr>
-          <w:color w:val="FF0000"/>
-        </w:rPr>
-        <w:tab/>
-      </w:r>
-      <w:r>
-        <w:rPr>
-          <w:color w:val="FF0000"/>
-        </w:rPr>
-        <w:tab/>
+        <w:rPr>
+          <w:color w:val="000000" w:themeColor="text1"/>
+        </w:rPr>
+      </w:pPr>
+      <w:r>
+        <w:rPr>
+          <w:color w:val="000000" w:themeColor="text1"/>
+        </w:rPr>
+        <w:t xml:space="preserve">Ha a képek fölé visszük az egeret, jelenlen meg az adott személy neve! </w:t>
       </w:r>
       <w:r>
         <w:rPr>
@@ -987,91 +1110,84 @@
         <w:pStyle w:val="Listaszerbekezds"/>
         <w:numPr>
           <w:ilvl w:val="0"/>
-          <w:numId w:val="3"/>
+          <w:numId w:val="5"/>
         </w:numPr>
         <w:spacing w:before="120" w:after="0" w:line="360" w:lineRule="auto"/>
         <w:rPr>
-          <w:color w:val="3A7C22" w:themeColor="accent6" w:themeShade="BF"/>
-        </w:rPr>
-      </w:pPr>
-      <w:r>
-        <w:rPr>
-          <w:color w:val="3A7C22" w:themeColor="accent6" w:themeShade="BF"/>
-        </w:rPr>
-        <w:t xml:space="preserve">Az utolsó menüpontban lévő szövegben először előforduló "kések" szóra készítsen hiperhivatkozást amely új oldalon </w:t>
-      </w:r>
-      <w:r>
-        <w:rPr>
-          <w:color w:val="3A7C22" w:themeColor="accent6" w:themeShade="BF"/>
-        </w:rPr>
-        <w:t>nyíliik</w:t>
-      </w:r>
-      <w:r>
-        <w:rPr>
-          <w:color w:val="3A7C22" w:themeColor="accent6" w:themeShade="BF"/>
-        </w:rPr>
-        <w:t xml:space="preserve"> meg és a https://en.wikipedia.org/wiki/Knife URL-re mutat!</w:t>
-      </w:r>
-      <w:r>
-        <w:rPr>
-          <w:color w:val="3A7C22" w:themeColor="accent6" w:themeShade="BF"/>
-        </w:rPr>
-        <w:t xml:space="preserve"> </w:t>
-      </w:r>
-      <w:r>
-        <w:rPr>
-          <w:color w:val="3A7C22" w:themeColor="accent6" w:themeShade="BF"/>
-        </w:rPr>
-        <w:tab/>
-      </w:r>
-      <w:r>
-        <w:rPr>
-          <w:color w:val="3A7C22" w:themeColor="accent6" w:themeShade="BF"/>
-        </w:rPr>
-        <w:tab/>
-      </w:r>
-      <w:r>
-        <w:rPr>
-          <w:color w:val="3A7C22" w:themeColor="accent6" w:themeShade="BF"/>
-        </w:rPr>
-        <w:tab/>
-      </w:r>
-      <w:r>
-        <w:rPr>
-          <w:color w:val="3A7C22" w:themeColor="accent6" w:themeShade="BF"/>
-        </w:rPr>
-        <w:tab/>
-      </w:r>
-      <w:r>
-        <w:rPr>
-          <w:color w:val="3A7C22" w:themeColor="accent6" w:themeShade="BF"/>
-        </w:rPr>
-        <w:tab/>
-      </w:r>
-      <w:r>
-        <w:rPr>
-          <w:color w:val="3A7C22" w:themeColor="accent6" w:themeShade="BF"/>
-        </w:rPr>
-        <w:tab/>
-      </w:r>
-      <w:r>
-        <w:rPr>
-          <w:color w:val="3A7C22" w:themeColor="accent6" w:themeShade="BF"/>
-        </w:rPr>
-        <w:tab/>
-      </w:r>
-      <w:r>
-        <w:rPr>
-          <w:color w:val="3A7C22" w:themeColor="accent6" w:themeShade="BF"/>
-        </w:rPr>
-        <w:tab/>
-      </w:r>
-      <w:r>
-        <w:rPr>
-          <w:color w:val="3A7C22" w:themeColor="accent6" w:themeShade="BF"/>
-        </w:rPr>
-        <w:tab/>
-        <w:t>2pt</w:t>
+          <w:color w:val="000000" w:themeColor="text1"/>
+        </w:rPr>
+      </w:pPr>
+      <w:proofErr w:type="spellStart"/>
+      <w:r>
+        <w:rPr>
+          <w:color w:val="000000" w:themeColor="text1"/>
+        </w:rPr>
+        <w:t>Illesze</w:t>
+      </w:r>
+      <w:proofErr w:type="spellEnd"/>
+      <w:r>
+        <w:rPr>
+          <w:color w:val="000000" w:themeColor="text1"/>
+        </w:rPr>
+        <w:t xml:space="preserve"> be Julius Caesar képét az </w:t>
+      </w:r>
+      <w:proofErr w:type="spellStart"/>
+      <w:r>
+        <w:rPr>
+          <w:color w:val="000000" w:themeColor="text1"/>
+        </w:rPr>
+        <w:t>images</w:t>
+      </w:r>
+      <w:proofErr w:type="spellEnd"/>
+      <w:r>
+        <w:rPr>
+          <w:color w:val="000000" w:themeColor="text1"/>
+        </w:rPr>
+        <w:t xml:space="preserve"> mappából a megfelelő helyre, és alkalmazzon rá </w:t>
+      </w:r>
+      <w:proofErr w:type="spellStart"/>
+      <w:r>
+        <w:rPr>
+          <w:color w:val="000000" w:themeColor="text1"/>
+        </w:rPr>
+        <w:t>inline</w:t>
+      </w:r>
+      <w:proofErr w:type="spellEnd"/>
+      <w:r>
+        <w:rPr>
+          <w:color w:val="000000" w:themeColor="text1"/>
+        </w:rPr>
+        <w:t xml:space="preserve"> stílushasználattal 200 pixel szélességet!</w:t>
+      </w:r>
+      <w:r>
+        <w:rPr>
+          <w:color w:val="000000" w:themeColor="text1"/>
+        </w:rPr>
+        <w:tab/>
+      </w:r>
+      <w:r>
+        <w:rPr>
+          <w:color w:val="000000" w:themeColor="text1"/>
+        </w:rPr>
+        <w:tab/>
+      </w:r>
+      <w:r>
+        <w:rPr>
+          <w:color w:val="000000" w:themeColor="text1"/>
+        </w:rPr>
+        <w:tab/>
+      </w:r>
+      <w:r>
+        <w:rPr>
+          <w:color w:val="000000" w:themeColor="text1"/>
+        </w:rPr>
+        <w:tab/>
+      </w:r>
+      <w:r>
+        <w:rPr>
+          <w:color w:val="FF0000"/>
+        </w:rPr>
+        <w:t>1pt</w:t>
       </w:r>
     </w:p>
     <w:p>
@@ -1079,62 +1195,83 @@
         <w:pStyle w:val="Listaszerbekezds"/>
         <w:numPr>
           <w:ilvl w:val="0"/>
-          <w:numId w:val="3"/>
+          <w:numId w:val="5"/>
         </w:numPr>
         <w:spacing w:before="120" w:after="0" w:line="360" w:lineRule="auto"/>
-      </w:pPr>
-      <w:r>
-        <w:rPr>
-          <w:color w:val="3A7C22" w:themeColor="accent6" w:themeShade="BF"/>
-        </w:rPr>
-        <w:t xml:space="preserve">Az összes kártyán bemutatandó kés </w:t>
-      </w:r>
-      <w:r>
-        <w:rPr>
-          <w:color w:val="3A7C22" w:themeColor="accent6" w:themeShade="BF"/>
-        </w:rPr>
-        <w:t>mindennapi,</w:t>
-      </w:r>
-      <w:r>
-        <w:rPr>
-          <w:color w:val="3A7C22" w:themeColor="accent6" w:themeShade="BF"/>
-        </w:rPr>
-        <w:t xml:space="preserve"> avagy használatos nevét állítsa be dőltre!</w:t>
-      </w:r>
-      <w:r>
-        <w:rPr>
-          <w:color w:val="3A7C22" w:themeColor="accent6" w:themeShade="BF"/>
+        <w:rPr>
+          <w:color w:val="000000" w:themeColor="text1"/>
+        </w:rPr>
+      </w:pPr>
+      <w:r>
+        <w:rPr>
+          <w:color w:val="000000" w:themeColor="text1"/>
+        </w:rPr>
+        <w:t xml:space="preserve">Az utolsó menüpontban lévő szövegben először előforduló "kések" szóra készítsen hiperhivatkozást amely új oldalon </w:t>
+      </w:r>
+      <w:r>
+        <w:rPr>
+          <w:color w:val="000000" w:themeColor="text1"/>
+        </w:rPr>
+        <w:t>nyíliik</w:t>
+      </w:r>
+      <w:r>
+        <w:rPr>
+          <w:color w:val="000000" w:themeColor="text1"/>
+        </w:rPr>
+        <w:t xml:space="preserve"> meg és a https://en.wikipedia.org/wiki/Knife URL-re mutat!</w:t>
+      </w:r>
+      <w:r>
+        <w:rPr>
+          <w:color w:val="000000" w:themeColor="text1"/>
         </w:rPr>
         <w:t xml:space="preserve"> </w:t>
       </w:r>
       <w:r>
-        <w:tab/>
-      </w:r>
-      <w:r>
-        <w:tab/>
-      </w:r>
-      <w:r>
-        <w:tab/>
-      </w:r>
-      <w:r>
-        <w:tab/>
-      </w:r>
-      <w:r>
-        <w:tab/>
-      </w:r>
-      <w:r>
-        <w:tab/>
-      </w:r>
-      <w:r>
-        <w:tab/>
-      </w:r>
-      <w:r>
-        <w:tab/>
-      </w:r>
-      <w:r>
-        <w:tab/>
-      </w:r>
-      <w:r>
+        <w:rPr>
+          <w:color w:val="000000" w:themeColor="text1"/>
+        </w:rPr>
+        <w:tab/>
+      </w:r>
+      <w:r>
+        <w:rPr>
+          <w:color w:val="000000" w:themeColor="text1"/>
+        </w:rPr>
+        <w:tab/>
+      </w:r>
+      <w:r>
+        <w:rPr>
+          <w:color w:val="000000" w:themeColor="text1"/>
+        </w:rPr>
+        <w:tab/>
+      </w:r>
+      <w:r>
+        <w:rPr>
+          <w:color w:val="000000" w:themeColor="text1"/>
+        </w:rPr>
+        <w:tab/>
+      </w:r>
+      <w:r>
+        <w:rPr>
+          <w:color w:val="000000" w:themeColor="text1"/>
+        </w:rPr>
+        <w:tab/>
+      </w:r>
+      <w:r>
+        <w:rPr>
+          <w:color w:val="000000" w:themeColor="text1"/>
+        </w:rPr>
+        <w:tab/>
+      </w:r>
+      <w:r>
+        <w:rPr>
+          <w:color w:val="000000" w:themeColor="text1"/>
+        </w:rPr>
+        <w:tab/>
+      </w:r>
+      <w:r>
+        <w:rPr>
+          <w:color w:val="000000" w:themeColor="text1"/>
+        </w:rPr>
         <w:tab/>
       </w:r>
       <w:r>
@@ -1149,96 +1286,97 @@
         <w:pStyle w:val="Listaszerbekezds"/>
         <w:numPr>
           <w:ilvl w:val="0"/>
-          <w:numId w:val="3"/>
+          <w:numId w:val="5"/>
         </w:numPr>
         <w:spacing w:before="120" w:after="0" w:line="360" w:lineRule="auto"/>
         <w:rPr>
-          <w:color w:val="3A7C22" w:themeColor="accent6" w:themeShade="BF"/>
-        </w:rPr>
-      </w:pPr>
-      <w:r>
-        <w:rPr>
-          <w:color w:val="3A7C22" w:themeColor="accent6" w:themeShade="BF"/>
-        </w:rPr>
-        <w:t xml:space="preserve">Állítsa be, hogy az összes kártyán bemutatandó kés </w:t>
-      </w:r>
-      <w:r>
-        <w:rPr>
-          <w:color w:val="3A7C22" w:themeColor="accent6" w:themeShade="BF"/>
-        </w:rPr>
-        <w:t>mindennapi,</w:t>
-      </w:r>
-      <w:r>
-        <w:rPr>
-          <w:color w:val="3A7C22" w:themeColor="accent6" w:themeShade="BF"/>
-        </w:rPr>
-        <w:t xml:space="preserve"> avagy használatos neve jelenjen meg abban az </w:t>
-      </w:r>
-      <w:r>
-        <w:rPr>
-          <w:color w:val="3A7C22" w:themeColor="accent6" w:themeShade="BF"/>
-        </w:rPr>
-        <w:t>esetben,</w:t>
-      </w:r>
-      <w:r>
-        <w:rPr>
-          <w:color w:val="3A7C22" w:themeColor="accent6" w:themeShade="BF"/>
-        </w:rPr>
-        <w:t xml:space="preserve"> ha a kép nem jelenik meg vagy a felhasználó az egeret a kép fölé viszi!</w:t>
-      </w:r>
-      <w:r>
-        <w:rPr>
-          <w:color w:val="3A7C22" w:themeColor="accent6" w:themeShade="BF"/>
-        </w:rPr>
-        <w:t xml:space="preserve"> </w:t>
-      </w:r>
-      <w:r>
-        <w:rPr>
-          <w:color w:val="3A7C22" w:themeColor="accent6" w:themeShade="BF"/>
-        </w:rPr>
-        <w:tab/>
-      </w:r>
-      <w:r>
-        <w:rPr>
-          <w:color w:val="3A7C22" w:themeColor="accent6" w:themeShade="BF"/>
-        </w:rPr>
-        <w:tab/>
-      </w:r>
-      <w:r>
-        <w:rPr>
-          <w:color w:val="3A7C22" w:themeColor="accent6" w:themeShade="BF"/>
-        </w:rPr>
-        <w:tab/>
-      </w:r>
-      <w:r>
-        <w:rPr>
-          <w:color w:val="3A7C22" w:themeColor="accent6" w:themeShade="BF"/>
-        </w:rPr>
-        <w:tab/>
-      </w:r>
-      <w:r>
-        <w:rPr>
-          <w:color w:val="3A7C22" w:themeColor="accent6" w:themeShade="BF"/>
-        </w:rPr>
-        <w:tab/>
-      </w:r>
-      <w:r>
-        <w:rPr>
-          <w:color w:val="3A7C22" w:themeColor="accent6" w:themeShade="BF"/>
-        </w:rPr>
-        <w:tab/>
-      </w:r>
-      <w:r>
-        <w:rPr>
-          <w:color w:val="3A7C22" w:themeColor="accent6" w:themeShade="BF"/>
-        </w:rPr>
-        <w:tab/>
-      </w:r>
-      <w:r>
-        <w:rPr>
-          <w:color w:val="3A7C22" w:themeColor="accent6" w:themeShade="BF"/>
-        </w:rPr>
-        <w:tab/>
+          <w:color w:val="000000" w:themeColor="text1"/>
+        </w:rPr>
+      </w:pPr>
+      <w:proofErr w:type="spellStart"/>
+      <w:r>
+        <w:rPr>
+          <w:color w:val="000000" w:themeColor="text1"/>
+        </w:rPr>
+        <w:t>Állíítsa</w:t>
+      </w:r>
+      <w:proofErr w:type="spellEnd"/>
+      <w:r>
+        <w:rPr>
+          <w:color w:val="000000" w:themeColor="text1"/>
+        </w:rPr>
+        <w:t xml:space="preserve"> be </w:t>
+      </w:r>
+      <w:proofErr w:type="spellStart"/>
+      <w:r>
+        <w:rPr>
+          <w:color w:val="000000" w:themeColor="text1"/>
+        </w:rPr>
+        <w:t>bootstrap</w:t>
+      </w:r>
+      <w:proofErr w:type="spellEnd"/>
+      <w:r>
+        <w:rPr>
+          <w:color w:val="000000" w:themeColor="text1"/>
+        </w:rPr>
+        <w:t xml:space="preserve"> osztálykijelölőkkel hogy extra </w:t>
+      </w:r>
+      <w:proofErr w:type="spellStart"/>
+      <w:r>
+        <w:rPr>
+          <w:color w:val="000000" w:themeColor="text1"/>
+        </w:rPr>
+        <w:t>large</w:t>
+      </w:r>
+      <w:proofErr w:type="spellEnd"/>
+      <w:r>
+        <w:rPr>
+          <w:color w:val="000000" w:themeColor="text1"/>
+        </w:rPr>
+        <w:t xml:space="preserve"> felbontáson a kések három </w:t>
+      </w:r>
+      <w:proofErr w:type="gramStart"/>
+      <w:r>
+        <w:rPr>
+          <w:color w:val="000000" w:themeColor="text1"/>
+        </w:rPr>
+        <w:t>sorban(</w:t>
+      </w:r>
+      <w:proofErr w:type="gramEnd"/>
+      <w:r>
+        <w:rPr>
+          <w:color w:val="000000" w:themeColor="text1"/>
+        </w:rPr>
+        <w:t>egyszerre kettő egymás mellett)jelenjenek meg!</w:t>
+      </w:r>
+      <w:r>
+        <w:rPr>
+          <w:color w:val="000000" w:themeColor="text1"/>
+        </w:rPr>
+        <w:tab/>
+      </w:r>
+      <w:r>
+        <w:rPr>
+          <w:color w:val="000000" w:themeColor="text1"/>
+        </w:rPr>
+        <w:tab/>
+      </w:r>
+      <w:r>
+        <w:rPr>
+          <w:color w:val="000000" w:themeColor="text1"/>
+        </w:rPr>
+        <w:tab/>
+      </w:r>
+      <w:r>
+        <w:rPr>
+          <w:color w:val="000000" w:themeColor="text1"/>
+        </w:rPr>
+        <w:tab/>
+      </w:r>
+      <w:r>
+        <w:rPr>
+          <w:color w:val="FF0000"/>
+        </w:rPr>
         <w:t>2pt</w:t>
       </w:r>
     </w:p>
@@ -1247,54 +1385,101 @@
         <w:pStyle w:val="Listaszerbekezds"/>
         <w:numPr>
           <w:ilvl w:val="0"/>
-          <w:numId w:val="3"/>
+          <w:numId w:val="5"/>
         </w:numPr>
         <w:spacing w:before="120" w:after="0" w:line="360" w:lineRule="auto"/>
         <w:rPr>
-          <w:color w:val="3A7C22" w:themeColor="accent6" w:themeShade="BF"/>
-        </w:rPr>
-      </w:pPr>
-      <w:r>
-        <w:rPr>
-          <w:color w:val="3A7C22" w:themeColor="accent6" w:themeShade="BF"/>
-        </w:rPr>
-        <w:t>A kártyák szövege legyen középre igazított!</w:t>
-      </w:r>
-      <w:r>
-        <w:rPr>
-          <w:color w:val="3A7C22" w:themeColor="accent6" w:themeShade="BF"/>
+          <w:color w:val="000000" w:themeColor="text1"/>
+        </w:rPr>
+      </w:pPr>
+      <w:r>
+        <w:rPr>
+          <w:color w:val="000000" w:themeColor="text1"/>
+        </w:rPr>
+        <w:t xml:space="preserve">Az összes kártyán bemutatandó kés </w:t>
+      </w:r>
+      <w:r>
+        <w:rPr>
+          <w:color w:val="000000" w:themeColor="text1"/>
+        </w:rPr>
+        <w:t>mindennapi,</w:t>
+      </w:r>
+      <w:r>
+        <w:rPr>
+          <w:color w:val="000000" w:themeColor="text1"/>
+        </w:rPr>
+        <w:t xml:space="preserve"> avagy használatos nevét állítsa be dőltre!</w:t>
+      </w:r>
+      <w:r>
+        <w:rPr>
+          <w:color w:val="000000" w:themeColor="text1"/>
         </w:rPr>
         <w:t xml:space="preserve"> </w:t>
       </w:r>
       <w:r>
         <w:rPr>
-          <w:color w:val="3A7C22" w:themeColor="accent6" w:themeShade="BF"/>
-        </w:rPr>
-        <w:tab/>
-      </w:r>
-      <w:r>
-        <w:rPr>
-          <w:color w:val="3A7C22" w:themeColor="accent6" w:themeShade="BF"/>
-        </w:rPr>
-        <w:tab/>
-      </w:r>
-      <w:r>
-        <w:rPr>
-          <w:color w:val="3A7C22" w:themeColor="accent6" w:themeShade="BF"/>
-        </w:rPr>
-        <w:tab/>
-      </w:r>
-      <w:r>
-        <w:rPr>
-          <w:color w:val="3A7C22" w:themeColor="accent6" w:themeShade="BF"/>
-        </w:rPr>
-        <w:tab/>
-      </w:r>
-      <w:r>
-        <w:rPr>
-          <w:color w:val="3A7C22" w:themeColor="accent6" w:themeShade="BF"/>
-        </w:rPr>
-        <w:tab/>
+          <w:color w:val="000000" w:themeColor="text1"/>
+        </w:rPr>
+        <w:tab/>
+      </w:r>
+      <w:r>
+        <w:rPr>
+          <w:color w:val="000000" w:themeColor="text1"/>
+        </w:rPr>
+        <w:tab/>
+      </w:r>
+      <w:r>
+        <w:rPr>
+          <w:color w:val="000000" w:themeColor="text1"/>
+        </w:rPr>
+        <w:tab/>
+      </w:r>
+      <w:r>
+        <w:rPr>
+          <w:color w:val="000000" w:themeColor="text1"/>
+        </w:rPr>
+        <w:tab/>
+      </w:r>
+      <w:r>
+        <w:rPr>
+          <w:color w:val="000000" w:themeColor="text1"/>
+        </w:rPr>
+        <w:tab/>
+      </w:r>
+      <w:r>
+        <w:rPr>
+          <w:color w:val="000000" w:themeColor="text1"/>
+        </w:rPr>
+        <w:tab/>
+      </w:r>
+      <w:r>
+        <w:rPr>
+          <w:color w:val="000000" w:themeColor="text1"/>
+        </w:rPr>
+        <w:tab/>
+      </w:r>
+      <w:r>
+        <w:rPr>
+          <w:color w:val="000000" w:themeColor="text1"/>
+        </w:rPr>
+        <w:tab/>
+      </w:r>
+      <w:r>
+        <w:rPr>
+          <w:color w:val="000000" w:themeColor="text1"/>
+        </w:rPr>
+        <w:tab/>
+      </w:r>
+      <w:r>
+        <w:rPr>
+          <w:color w:val="000000" w:themeColor="text1"/>
+        </w:rPr>
+        <w:tab/>
+      </w:r>
+      <w:r>
+        <w:rPr>
+          <w:color w:val="FF0000"/>
+        </w:rPr>
         <w:t>1pt</w:t>
       </w:r>
     </w:p>
@@ -1303,51 +1488,102 @@
         <w:pStyle w:val="Listaszerbekezds"/>
         <w:numPr>
           <w:ilvl w:val="0"/>
-          <w:numId w:val="3"/>
+          <w:numId w:val="5"/>
         </w:numPr>
         <w:spacing w:before="120" w:after="0" w:line="360" w:lineRule="auto"/>
         <w:rPr>
-          <w:color w:val="3A7C22" w:themeColor="accent6" w:themeShade="BF"/>
-        </w:rPr>
-      </w:pPr>
-      <w:r>
-        <w:rPr>
-          <w:color w:val="3A7C22" w:themeColor="accent6" w:themeShade="BF"/>
-        </w:rPr>
-        <w:t xml:space="preserve">A style.css stíluslapon állítsa </w:t>
-      </w:r>
-      <w:proofErr w:type="gramStart"/>
-      <w:r>
-        <w:rPr>
-          <w:color w:val="3A7C22" w:themeColor="accent6" w:themeShade="BF"/>
-        </w:rPr>
-        <w:t>be</w:t>
-      </w:r>
-      <w:proofErr w:type="gramEnd"/>
-      <w:r>
-        <w:rPr>
-          <w:color w:val="3A7C22" w:themeColor="accent6" w:themeShade="BF"/>
-        </w:rPr>
-        <w:t xml:space="preserve"> hogy a z egész oldal háttérszíne #65afda38; legyen, betűtípusa Arial, Helvetica, sans-serif, és a betűmérete 16px legyen!</w:t>
-      </w:r>
-      <w:r>
-        <w:rPr>
-          <w:color w:val="3A7C22" w:themeColor="accent6" w:themeShade="BF"/>
+          <w:color w:val="000000" w:themeColor="text1"/>
+        </w:rPr>
+      </w:pPr>
+      <w:r>
+        <w:rPr>
+          <w:color w:val="000000" w:themeColor="text1"/>
+        </w:rPr>
+        <w:t xml:space="preserve">Állítsa be, hogy az összes kártyán bemutatandó kés </w:t>
+      </w:r>
+      <w:r>
+        <w:rPr>
+          <w:color w:val="000000" w:themeColor="text1"/>
+        </w:rPr>
+        <w:t>mindennapi,</w:t>
+      </w:r>
+      <w:r>
+        <w:rPr>
+          <w:color w:val="000000" w:themeColor="text1"/>
+        </w:rPr>
+        <w:t xml:space="preserve"> avagy használatos neve jelenjen meg abban az </w:t>
+      </w:r>
+      <w:r>
+        <w:rPr>
+          <w:color w:val="000000" w:themeColor="text1"/>
+        </w:rPr>
+        <w:t>esetben,</w:t>
+      </w:r>
+      <w:r>
+        <w:rPr>
+          <w:color w:val="000000" w:themeColor="text1"/>
+        </w:rPr>
+        <w:t xml:space="preserve"> ha a kép nem jelenik meg vagy a felhasználó az egeret a kép fölé viszi!</w:t>
+      </w:r>
+      <w:r>
+        <w:rPr>
+          <w:color w:val="000000" w:themeColor="text1"/>
         </w:rPr>
         <w:t xml:space="preserve"> </w:t>
       </w:r>
       <w:r>
         <w:rPr>
-          <w:color w:val="3A7C22" w:themeColor="accent6" w:themeShade="BF"/>
-        </w:rPr>
-        <w:tab/>
-      </w:r>
-      <w:r>
-        <w:rPr>
-          <w:color w:val="3A7C22" w:themeColor="accent6" w:themeShade="BF"/>
-        </w:rPr>
-        <w:tab/>
-        <w:t>3pt</w:t>
+          <w:color w:val="000000" w:themeColor="text1"/>
+        </w:rPr>
+        <w:tab/>
+      </w:r>
+      <w:r>
+        <w:rPr>
+          <w:color w:val="000000" w:themeColor="text1"/>
+        </w:rPr>
+        <w:tab/>
+      </w:r>
+      <w:r>
+        <w:rPr>
+          <w:color w:val="000000" w:themeColor="text1"/>
+        </w:rPr>
+        <w:tab/>
+      </w:r>
+      <w:r>
+        <w:rPr>
+          <w:color w:val="000000" w:themeColor="text1"/>
+        </w:rPr>
+        <w:tab/>
+      </w:r>
+      <w:r>
+        <w:rPr>
+          <w:color w:val="000000" w:themeColor="text1"/>
+        </w:rPr>
+        <w:tab/>
+      </w:r>
+      <w:r>
+        <w:rPr>
+          <w:color w:val="000000" w:themeColor="text1"/>
+        </w:rPr>
+        <w:tab/>
+      </w:r>
+      <w:r>
+        <w:rPr>
+          <w:color w:val="000000" w:themeColor="text1"/>
+        </w:rPr>
+        <w:tab/>
+      </w:r>
+      <w:r>
+        <w:rPr>
+          <w:color w:val="000000" w:themeColor="text1"/>
+        </w:rPr>
+        <w:tab/>
+      </w:r>
+      <w:r>
+        <w:rPr>
+          <w:color w:val="FF0000"/>
+        </w:rPr>
+        <w:t>2pt</w:t>
       </w:r>
     </w:p>
     <w:p>
@@ -1355,79 +1591,36 @@
         <w:pStyle w:val="Listaszerbekezds"/>
         <w:numPr>
           <w:ilvl w:val="0"/>
-          <w:numId w:val="3"/>
+          <w:numId w:val="5"/>
         </w:numPr>
         <w:spacing w:before="120" w:after="0" w:line="360" w:lineRule="auto"/>
         <w:rPr>
-          <w:color w:val="3A7C22" w:themeColor="accent6" w:themeShade="BF"/>
-        </w:rPr>
-      </w:pPr>
-      <w:r>
-        <w:rPr>
-          <w:color w:val="3A7C22" w:themeColor="accent6" w:themeShade="BF"/>
-        </w:rPr>
-        <w:t xml:space="preserve">A h1 stílusú betűk </w:t>
-      </w:r>
-      <w:r>
-        <w:rPr>
-          <w:color w:val="3A7C22" w:themeColor="accent6" w:themeShade="BF"/>
-        </w:rPr>
-        <w:t>közúti</w:t>
-      </w:r>
-      <w:r>
-        <w:rPr>
-          <w:color w:val="3A7C22" w:themeColor="accent6" w:themeShade="BF"/>
-        </w:rPr>
-        <w:t xml:space="preserve"> távolsága 15px legyen! Ezek mellett legyenek középre igazítottak, és aláhúzottak!</w:t>
-      </w:r>
-      <w:r>
-        <w:rPr>
-          <w:color w:val="3A7C22" w:themeColor="accent6" w:themeShade="BF"/>
+          <w:color w:val="000000" w:themeColor="text1"/>
+        </w:rPr>
+      </w:pPr>
+      <w:r>
+        <w:rPr>
+          <w:color w:val="000000" w:themeColor="text1"/>
+        </w:rPr>
+        <w:t>A kártyák szövege legyen középre igazított!</w:t>
+      </w:r>
+      <w:r>
+        <w:rPr>
+          <w:color w:val="000000" w:themeColor="text1"/>
         </w:rPr>
         <w:t xml:space="preserve"> </w:t>
       </w:r>
       <w:r>
         <w:rPr>
-          <w:color w:val="3A7C22" w:themeColor="accent6" w:themeShade="BF"/>
-        </w:rPr>
-        <w:tab/>
-      </w:r>
-      <w:r>
-        <w:rPr>
-          <w:color w:val="3A7C22" w:themeColor="accent6" w:themeShade="BF"/>
-        </w:rPr>
-        <w:tab/>
-      </w:r>
-      <w:r>
-        <w:rPr>
-          <w:color w:val="3A7C22" w:themeColor="accent6" w:themeShade="BF"/>
-        </w:rPr>
-        <w:tab/>
-      </w:r>
-      <w:r>
-        <w:rPr>
-          <w:color w:val="3A7C22" w:themeColor="accent6" w:themeShade="BF"/>
-        </w:rPr>
-        <w:tab/>
-      </w:r>
-      <w:r>
-        <w:rPr>
-          <w:color w:val="3A7C22" w:themeColor="accent6" w:themeShade="BF"/>
-        </w:rPr>
-        <w:tab/>
-      </w:r>
-      <w:r>
-        <w:rPr>
-          <w:color w:val="3A7C22" w:themeColor="accent6" w:themeShade="BF"/>
-        </w:rPr>
-        <w:tab/>
-      </w:r>
-      <w:r>
-        <w:rPr>
-          <w:color w:val="3A7C22" w:themeColor="accent6" w:themeShade="BF"/>
-        </w:rPr>
-        <w:tab/>
-        <w:t>3pt</w:t>
+          <w:color w:val="000000" w:themeColor="text1"/>
+        </w:rPr>
+        <w:tab/>
+      </w:r>
+      <w:r>
+        <w:rPr>
+          <w:color w:val="FF0000"/>
+        </w:rPr>
+        <w:t>1pt</w:t>
       </w:r>
     </w:p>
     <w:p>
@@ -1435,43 +1628,36 @@
         <w:pStyle w:val="Listaszerbekezds"/>
         <w:numPr>
           <w:ilvl w:val="0"/>
-          <w:numId w:val="3"/>
+          <w:numId w:val="5"/>
         </w:numPr>
-        <w:spacing w:before="120" w:after="0" w:line="360" w:lineRule="auto"/>
-        <w:rPr>
-          <w:color w:val="3A7C22" w:themeColor="accent6" w:themeShade="BF"/>
-        </w:rPr>
-      </w:pPr>
-      <w:r>
-        <w:rPr>
-          <w:color w:val="3A7C22" w:themeColor="accent6" w:themeShade="BF"/>
-        </w:rPr>
-        <w:t>Az elkészült kesek.html oldalt ellenőrizze a https://validator.w3.org/ oldalon! Amennyiben a validátor hibát/hibákat jelez javítsa ki azokat! Az eredményről készítsen pillanatképet, és mentse el kesekValidalas néven!</w:t>
-      </w:r>
-      <w:r>
-        <w:rPr>
-          <w:color w:val="3A7C22" w:themeColor="accent6" w:themeShade="BF"/>
-        </w:rPr>
+      </w:pPr>
+      <w:r>
+        <w:t>A láblécben készítsen hivatkozást, amely mutasson a „</w:t>
+      </w:r>
+      <w:r>
+        <w:t>teteje</w:t>
+      </w:r>
+      <w:r>
+        <w:t>” azonosítójú elemre!  A hivatkozás szövege „Lap tetejére” legyen!</w:t>
+      </w:r>
+      <w:r>
         <w:t xml:space="preserve"> </w:t>
       </w:r>
-      <w:r>
-        <w:rPr>
-          <w:color w:val="3A7C22" w:themeColor="accent6" w:themeShade="BF"/>
-        </w:rPr>
-        <w:tab/>
-      </w:r>
-      <w:r>
-        <w:rPr>
-          <w:color w:val="3A7C22" w:themeColor="accent6" w:themeShade="BF"/>
-        </w:rPr>
-        <w:tab/>
-      </w:r>
-      <w:r>
-        <w:rPr>
-          <w:color w:val="3A7C22" w:themeColor="accent6" w:themeShade="BF"/>
-        </w:rPr>
-        <w:tab/>
-        <w:t>2pt</w:t>
+      <w:proofErr w:type="gramStart"/>
+      <w:r>
+        <w:t>A</w:t>
+      </w:r>
+      <w:proofErr w:type="gramEnd"/>
+      <w:r>
+        <w:t xml:space="preserve"> hivatkozást tartalmazó elem osztályát egészítse ki a p-2 osztálykijelölővel!</w:t>
+      </w:r>
+      <w:r>
+        <w:t xml:space="preserve"> Tegye az egészet egy keretbe és alkalmazzon rá contanier</w:t>
+      </w:r>
+      <w:bookmarkStart w:id="0" w:name="_GoBack"/>
+      <w:bookmarkEnd w:id="0"/>
+      <w:r>
+        <w:t xml:space="preserve"> illetve középre igazító osztálykijelölőket</w:t>
       </w:r>
     </w:p>
     <w:p>
@@ -1479,42 +1665,315 @@
         <w:pStyle w:val="Listaszerbekezds"/>
         <w:numPr>
           <w:ilvl w:val="0"/>
-          <w:numId w:val="3"/>
+          <w:numId w:val="5"/>
         </w:numPr>
         <w:spacing w:before="120" w:after="0" w:line="360" w:lineRule="auto"/>
-      </w:pPr>
-      <w:r>
-        <w:rPr>
-          <w:color w:val="3A7C22" w:themeColor="accent6" w:themeShade="BF"/>
+        <w:rPr>
+          <w:color w:val="000000" w:themeColor="text1"/>
+        </w:rPr>
+      </w:pPr>
+      <w:r>
+        <w:rPr>
+          <w:color w:val="000000" w:themeColor="text1"/>
+        </w:rPr>
+        <w:tab/>
+      </w:r>
+      <w:r>
+        <w:rPr>
+          <w:color w:val="000000" w:themeColor="text1"/>
+        </w:rPr>
+        <w:tab/>
+      </w:r>
+      <w:r>
+        <w:rPr>
+          <w:color w:val="000000" w:themeColor="text1"/>
+        </w:rPr>
+        <w:tab/>
+      </w:r>
+      <w:r>
+        <w:rPr>
+          <w:color w:val="000000" w:themeColor="text1"/>
+        </w:rPr>
+        <w:tab/>
+      </w:r>
+    </w:p>
+    <w:p>
+      <w:pPr>
+        <w:pStyle w:val="Listaszerbekezds"/>
+        <w:numPr>
+          <w:ilvl w:val="0"/>
+          <w:numId w:val="5"/>
+        </w:numPr>
+        <w:spacing w:before="120" w:after="0" w:line="360" w:lineRule="auto"/>
+        <w:rPr>
+          <w:color w:val="000000" w:themeColor="text1"/>
+        </w:rPr>
+      </w:pPr>
+      <w:r>
+        <w:rPr>
+          <w:color w:val="000000" w:themeColor="text1"/>
+        </w:rPr>
+        <w:t xml:space="preserve">A style.css stíluslapon állítsa </w:t>
+      </w:r>
+      <w:proofErr w:type="gramStart"/>
+      <w:r>
+        <w:rPr>
+          <w:color w:val="000000" w:themeColor="text1"/>
+        </w:rPr>
+        <w:t>be</w:t>
+      </w:r>
+      <w:proofErr w:type="gramEnd"/>
+      <w:r>
+        <w:rPr>
+          <w:color w:val="000000" w:themeColor="text1"/>
+        </w:rPr>
+        <w:t xml:space="preserve"> hogy az egész oldal háttérszíne #65afda38; legyen, betűtípusa Arial, Helvetica, sans-serif, és a betűmérete 16px legyen!</w:t>
+      </w:r>
+      <w:r>
+        <w:rPr>
+          <w:color w:val="000000" w:themeColor="text1"/>
+        </w:rPr>
+        <w:t xml:space="preserve"> </w:t>
+      </w:r>
+      <w:r>
+        <w:rPr>
+          <w:color w:val="000000" w:themeColor="text1"/>
+        </w:rPr>
+        <w:tab/>
+      </w:r>
+      <w:r>
+        <w:rPr>
+          <w:color w:val="000000" w:themeColor="text1"/>
+        </w:rPr>
+        <w:tab/>
+      </w:r>
+      <w:r>
+        <w:rPr>
+          <w:color w:val="FF0000"/>
+        </w:rPr>
+        <w:t>3pt</w:t>
+      </w:r>
+    </w:p>
+    <w:p>
+      <w:pPr>
+        <w:pStyle w:val="Listaszerbekezds"/>
+        <w:numPr>
+          <w:ilvl w:val="0"/>
+          <w:numId w:val="5"/>
+        </w:numPr>
+        <w:spacing w:before="120" w:after="0" w:line="360" w:lineRule="auto"/>
+        <w:rPr>
+          <w:color w:val="000000" w:themeColor="text1"/>
+        </w:rPr>
+      </w:pPr>
+      <w:r>
+        <w:rPr>
+          <w:color w:val="000000" w:themeColor="text1"/>
+        </w:rPr>
+        <w:t xml:space="preserve">A h1 stílusú betűk </w:t>
+      </w:r>
+      <w:r>
+        <w:rPr>
+          <w:color w:val="000000" w:themeColor="text1"/>
+        </w:rPr>
+        <w:t>közúti</w:t>
+      </w:r>
+      <w:r>
+        <w:rPr>
+          <w:color w:val="000000" w:themeColor="text1"/>
+        </w:rPr>
+        <w:t xml:space="preserve"> távolsága 15px legyen! Ezek mellett legyenek középre igazítottak, és aláhúzottak!</w:t>
+      </w:r>
+      <w:r>
+        <w:rPr>
+          <w:color w:val="000000" w:themeColor="text1"/>
+        </w:rPr>
+        <w:t xml:space="preserve"> </w:t>
+      </w:r>
+      <w:r>
+        <w:rPr>
+          <w:color w:val="000000" w:themeColor="text1"/>
+        </w:rPr>
+        <w:tab/>
+      </w:r>
+      <w:r>
+        <w:rPr>
+          <w:color w:val="FF0000"/>
+        </w:rPr>
+        <w:t>3p</w:t>
+      </w:r>
+      <w:r>
+        <w:rPr>
+          <w:color w:val="FF0000"/>
+        </w:rPr>
+        <w:t>t</w:t>
+      </w:r>
+    </w:p>
+    <w:p>
+      <w:pPr>
+        <w:pStyle w:val="Listaszerbekezds"/>
+        <w:numPr>
+          <w:ilvl w:val="0"/>
+          <w:numId w:val="5"/>
+        </w:numPr>
+        <w:tabs>
+          <w:tab w:val="left" w:pos="8364"/>
+        </w:tabs>
+        <w:suppressAutoHyphens/>
+        <w:jc w:val="both"/>
+        <w:rPr>
+          <w:rFonts w:cs="Times New Roman"/>
+          <w:szCs w:val="24"/>
+        </w:rPr>
+      </w:pPr>
+      <w:r>
+        <w:rPr>
+          <w:rFonts w:cs="Times New Roman"/>
+          <w:szCs w:val="24"/>
+        </w:rPr>
+        <w:t>A dokumentum összes bekezdésének igazítása legyen sorkizárt!</w:t>
+      </w:r>
+      <w:r>
+        <w:rPr>
+          <w:color w:val="000000" w:themeColor="text1"/>
+        </w:rPr>
+        <w:tab/>
+      </w:r>
+      <w:r>
+        <w:rPr>
+          <w:color w:val="FF0000"/>
+        </w:rPr>
+        <w:t>1pt</w:t>
+      </w:r>
+      <w:r>
+        <w:rPr>
+          <w:color w:val="000000" w:themeColor="text1"/>
+        </w:rPr>
+        <w:tab/>
+      </w:r>
+      <w:r>
+        <w:rPr>
+          <w:color w:val="000000" w:themeColor="text1"/>
+        </w:rPr>
+        <w:tab/>
+      </w:r>
+    </w:p>
+    <w:p>
+      <w:pPr>
+        <w:pStyle w:val="Listaszerbekezds"/>
+        <w:numPr>
+          <w:ilvl w:val="0"/>
+          <w:numId w:val="5"/>
+        </w:numPr>
+        <w:spacing w:before="120" w:after="0" w:line="360" w:lineRule="auto"/>
+        <w:rPr>
+          <w:color w:val="000000" w:themeColor="text1"/>
+        </w:rPr>
+      </w:pPr>
+      <w:r>
+        <w:rPr>
+          <w:color w:val="000000" w:themeColor="text1"/>
+        </w:rPr>
+        <w:t>Az elkészült kesek.html oldalt ellenőrizze a https://validator.w3.org/ oldalon! Amennyiben a validátor hibát/hibákat jelez javítsa ki azokat! Az eredményről készítsen pillanatképet, és mentse el kesekValidalas néven!</w:t>
+      </w:r>
+      <w:r>
+        <w:rPr>
+          <w:color w:val="000000" w:themeColor="text1"/>
+        </w:rPr>
+        <w:t xml:space="preserve"> </w:t>
+      </w:r>
+      <w:r>
+        <w:rPr>
+          <w:color w:val="000000" w:themeColor="text1"/>
+        </w:rPr>
+        <w:tab/>
+      </w:r>
+      <w:r>
+        <w:rPr>
+          <w:color w:val="000000" w:themeColor="text1"/>
+        </w:rPr>
+        <w:tab/>
+      </w:r>
+      <w:r>
+        <w:rPr>
+          <w:color w:val="000000" w:themeColor="text1"/>
+        </w:rPr>
+        <w:tab/>
+      </w:r>
+      <w:r>
+        <w:rPr>
+          <w:color w:val="FF0000"/>
+        </w:rPr>
+        <w:t>1</w:t>
+      </w:r>
+      <w:r>
+        <w:rPr>
+          <w:color w:val="FF0000"/>
+        </w:rPr>
+        <w:t>pt</w:t>
+      </w:r>
+    </w:p>
+    <w:p>
+      <w:pPr>
+        <w:pStyle w:val="Listaszerbekezds"/>
+        <w:numPr>
+          <w:ilvl w:val="0"/>
+          <w:numId w:val="5"/>
+        </w:numPr>
+        <w:spacing w:before="120" w:after="0" w:line="360" w:lineRule="auto"/>
+        <w:rPr>
+          <w:color w:val="000000" w:themeColor="text1"/>
+        </w:rPr>
+      </w:pPr>
+      <w:r>
+        <w:rPr>
+          <w:color w:val="000000" w:themeColor="text1"/>
         </w:rPr>
         <w:t>Az elkészült style.css oldalt ellenőrizze a https://jigsaw.w3.org/css-validator/ oldalon! Amennyiben a validátor hibát/hibákat jelez javítsa ki azokat! Az eredményről készítsen pillanatképet és mentse el styleValidalas néven!</w:t>
       </w:r>
       <w:r>
         <w:rPr>
-          <w:color w:val="3A7C22" w:themeColor="accent6" w:themeShade="BF"/>
+          <w:color w:val="000000" w:themeColor="text1"/>
         </w:rPr>
         <w:t xml:space="preserve"> </w:t>
       </w:r>
       <w:r>
         <w:rPr>
-          <w:color w:val="3A7C22" w:themeColor="accent6" w:themeShade="BF"/>
-        </w:rPr>
-        <w:tab/>
-      </w:r>
-      <w:r>
-        <w:tab/>
-      </w:r>
-      <w:r>
+          <w:color w:val="000000" w:themeColor="text1"/>
+        </w:rPr>
+        <w:tab/>
+      </w:r>
+      <w:r>
+        <w:rPr>
+          <w:color w:val="000000" w:themeColor="text1"/>
+        </w:rPr>
+        <w:tab/>
+      </w:r>
+      <w:r>
+        <w:rPr>
+          <w:color w:val="000000" w:themeColor="text1"/>
+        </w:rPr>
         <w:tab/>
       </w:r>
       <w:r>
         <w:rPr>
           <w:color w:val="FF0000"/>
         </w:rPr>
-        <w:t>2pt</w:t>
+        <w:t>1</w:t>
+      </w:r>
+      <w:r>
+        <w:rPr>
+          <w:color w:val="FF0000"/>
+        </w:rPr>
+        <w:t>pt</w:t>
+      </w:r>
+      <w:r>
+        <w:rPr>
+          <w:color w:val="FF0000"/>
+        </w:rPr>
+        <w:t xml:space="preserve"> </w:t>
       </w:r>
     </w:p>
-    <w:p/>
     <w:sectPr>
       <w:pgSz w:w="11906" w:h="16838"/>
       <w:pgMar w:top="1417" w:right="1417" w:bottom="1417" w:left="1417" w:header="708" w:footer="708" w:gutter="0"/>
@@ -1641,6 +2100,205 @@
     </w:lvl>
   </w:abstractNum>
   <w:abstractNum w:abstractNumId="1" w15:restartNumberingAfterBreak="0">
+    <w:nsid w:val="28C83853"/>
+    <w:multiLevelType w:val="hybridMultilevel"/>
+    <w:tmpl w:val="1160EEFC"/>
+    <w:lvl w:ilvl="0" w:tplc="040E000F">
+      <w:start w:val="1"/>
+      <w:numFmt w:val="decimal"/>
+      <w:lvlText w:val="%1."/>
+      <w:lvlJc w:val="left"/>
+      <w:pPr>
+        <w:ind w:left="720" w:hanging="360"/>
+      </w:pPr>
+    </w:lvl>
+    <w:lvl w:ilvl="1" w:tplc="040E0019" w:tentative="1">
+      <w:start w:val="1"/>
+      <w:numFmt w:val="lowerLetter"/>
+      <w:lvlText w:val="%2."/>
+      <w:lvlJc w:val="left"/>
+      <w:pPr>
+        <w:ind w:left="1440" w:hanging="360"/>
+      </w:pPr>
+    </w:lvl>
+    <w:lvl w:ilvl="2" w:tplc="040E001B" w:tentative="1">
+      <w:start w:val="1"/>
+      <w:numFmt w:val="lowerRoman"/>
+      <w:lvlText w:val="%3."/>
+      <w:lvlJc w:val="right"/>
+      <w:pPr>
+        <w:ind w:left="2160" w:hanging="180"/>
+      </w:pPr>
+    </w:lvl>
+    <w:lvl w:ilvl="3" w:tplc="040E000F" w:tentative="1">
+      <w:start w:val="1"/>
+      <w:numFmt w:val="decimal"/>
+      <w:lvlText w:val="%4."/>
+      <w:lvlJc w:val="left"/>
+      <w:pPr>
+        <w:ind w:left="2880" w:hanging="360"/>
+      </w:pPr>
+    </w:lvl>
+    <w:lvl w:ilvl="4" w:tplc="040E0019" w:tentative="1">
+      <w:start w:val="1"/>
+      <w:numFmt w:val="lowerLetter"/>
+      <w:lvlText w:val="%5."/>
+      <w:lvlJc w:val="left"/>
+      <w:pPr>
+        <w:ind w:left="3600" w:hanging="360"/>
+      </w:pPr>
+    </w:lvl>
+    <w:lvl w:ilvl="5" w:tplc="040E001B" w:tentative="1">
+      <w:start w:val="1"/>
+      <w:numFmt w:val="lowerRoman"/>
+      <w:lvlText w:val="%6."/>
+      <w:lvlJc w:val="right"/>
+      <w:pPr>
+        <w:ind w:left="4320" w:hanging="180"/>
+      </w:pPr>
+    </w:lvl>
+    <w:lvl w:ilvl="6" w:tplc="040E000F" w:tentative="1">
+      <w:start w:val="1"/>
+      <w:numFmt w:val="decimal"/>
+      <w:lvlText w:val="%7."/>
+      <w:lvlJc w:val="left"/>
+      <w:pPr>
+        <w:ind w:left="5040" w:hanging="360"/>
+      </w:pPr>
+    </w:lvl>
+    <w:lvl w:ilvl="7" w:tplc="040E0019" w:tentative="1">
+      <w:start w:val="1"/>
+      <w:numFmt w:val="lowerLetter"/>
+      <w:lvlText w:val="%8."/>
+      <w:lvlJc w:val="left"/>
+      <w:pPr>
+        <w:ind w:left="5760" w:hanging="360"/>
+      </w:pPr>
+    </w:lvl>
+    <w:lvl w:ilvl="8" w:tplc="040E001B">
+      <w:start w:val="1"/>
+      <w:numFmt w:val="lowerRoman"/>
+      <w:lvlText w:val="%9."/>
+      <w:lvlJc w:val="right"/>
+      <w:pPr>
+        <w:ind w:left="6480" w:hanging="180"/>
+      </w:pPr>
+    </w:lvl>
+  </w:abstractNum>
+  <w:abstractNum w:abstractNumId="2" w15:restartNumberingAfterBreak="0">
+    <w:nsid w:val="4F536F23"/>
+    <w:multiLevelType w:val="multilevel"/>
+    <w:tmpl w:val="C226DBF6"/>
+    <w:lvl w:ilvl="0">
+      <w:start w:val="1"/>
+      <w:numFmt w:val="decimal"/>
+      <w:lvlText w:val="%1."/>
+      <w:lvlJc w:val="left"/>
+      <w:pPr>
+        <w:tabs>
+          <w:tab w:val="num" w:pos="0"/>
+        </w:tabs>
+        <w:ind w:left="720" w:hanging="360"/>
+      </w:pPr>
+    </w:lvl>
+    <w:lvl w:ilvl="1">
+      <w:start w:val="1"/>
+      <w:numFmt w:val="lowerLetter"/>
+      <w:lvlText w:val="%2."/>
+      <w:lvlJc w:val="left"/>
+      <w:pPr>
+        <w:tabs>
+          <w:tab w:val="num" w:pos="0"/>
+        </w:tabs>
+        <w:ind w:left="1440" w:hanging="360"/>
+      </w:pPr>
+    </w:lvl>
+    <w:lvl w:ilvl="2">
+      <w:start w:val="1"/>
+      <w:numFmt w:val="lowerRoman"/>
+      <w:lvlText w:val="%3."/>
+      <w:lvlJc w:val="right"/>
+      <w:pPr>
+        <w:tabs>
+          <w:tab w:val="num" w:pos="0"/>
+        </w:tabs>
+        <w:ind w:left="2160" w:hanging="180"/>
+      </w:pPr>
+    </w:lvl>
+    <w:lvl w:ilvl="3">
+      <w:start w:val="1"/>
+      <w:numFmt w:val="decimal"/>
+      <w:lvlText w:val="%4."/>
+      <w:lvlJc w:val="left"/>
+      <w:pPr>
+        <w:tabs>
+          <w:tab w:val="num" w:pos="0"/>
+        </w:tabs>
+        <w:ind w:left="2880" w:hanging="360"/>
+      </w:pPr>
+    </w:lvl>
+    <w:lvl w:ilvl="4">
+      <w:start w:val="1"/>
+      <w:numFmt w:val="lowerLetter"/>
+      <w:lvlText w:val="%5."/>
+      <w:lvlJc w:val="left"/>
+      <w:pPr>
+        <w:tabs>
+          <w:tab w:val="num" w:pos="0"/>
+        </w:tabs>
+        <w:ind w:left="3600" w:hanging="360"/>
+      </w:pPr>
+    </w:lvl>
+    <w:lvl w:ilvl="5">
+      <w:start w:val="1"/>
+      <w:numFmt w:val="lowerRoman"/>
+      <w:lvlText w:val="%6."/>
+      <w:lvlJc w:val="right"/>
+      <w:pPr>
+        <w:tabs>
+          <w:tab w:val="num" w:pos="0"/>
+        </w:tabs>
+        <w:ind w:left="4320" w:hanging="180"/>
+      </w:pPr>
+    </w:lvl>
+    <w:lvl w:ilvl="6">
+      <w:start w:val="1"/>
+      <w:numFmt w:val="decimal"/>
+      <w:lvlText w:val="%7."/>
+      <w:lvlJc w:val="left"/>
+      <w:pPr>
+        <w:tabs>
+          <w:tab w:val="num" w:pos="0"/>
+        </w:tabs>
+        <w:ind w:left="5040" w:hanging="360"/>
+      </w:pPr>
+    </w:lvl>
+    <w:lvl w:ilvl="7">
+      <w:start w:val="1"/>
+      <w:numFmt w:val="lowerLetter"/>
+      <w:lvlText w:val="%8."/>
+      <w:lvlJc w:val="left"/>
+      <w:pPr>
+        <w:tabs>
+          <w:tab w:val="num" w:pos="0"/>
+        </w:tabs>
+        <w:ind w:left="5760" w:hanging="360"/>
+      </w:pPr>
+    </w:lvl>
+    <w:lvl w:ilvl="8">
+      <w:start w:val="1"/>
+      <w:numFmt w:val="lowerRoman"/>
+      <w:lvlText w:val="%9."/>
+      <w:lvlJc w:val="right"/>
+      <w:pPr>
+        <w:tabs>
+          <w:tab w:val="num" w:pos="0"/>
+        </w:tabs>
+        <w:ind w:left="6480" w:hanging="180"/>
+      </w:pPr>
+    </w:lvl>
+  </w:abstractNum>
+  <w:abstractNum w:abstractNumId="3" w15:restartNumberingAfterBreak="0">
     <w:nsid w:val="66B04C09"/>
     <w:multiLevelType w:val="hybridMultilevel"/>
     <w:tmpl w:val="358A3D42"/>
@@ -1730,7 +2388,7 @@
       </w:pPr>
     </w:lvl>
   </w:abstractNum>
-  <w:abstractNum w:abstractNumId="2" w15:restartNumberingAfterBreak="0">
+  <w:abstractNum w:abstractNumId="4" w15:restartNumberingAfterBreak="0">
     <w:nsid w:val="71E22870"/>
     <w:multiLevelType w:val="hybridMultilevel"/>
     <w:tmpl w:val="171CD33C"/>
@@ -1823,9 +2481,15 @@
     <w:abstractNumId w:val="0"/>
   </w:num>
   <w:num w:numId="2">
+    <w:abstractNumId w:val="4"/>
+  </w:num>
+  <w:num w:numId="3">
+    <w:abstractNumId w:val="3"/>
+  </w:num>
+  <w:num w:numId="4">
     <w:abstractNumId w:val="2"/>
   </w:num>
-  <w:num w:numId="3">
+  <w:num w:numId="5">
     <w:abstractNumId w:val="1"/>
   </w:num>
 </w:numbering>

</xml_diff>